<commit_message>
Izmenio SSU-ove da podržavaju izgled forme za pretragu
</commit_message>
<xml_diff>
--- a/Faza2/SSU dokumenti/THE BOYS SSU Pretraživanje filmova.docx
+++ b/Faza2/SSU dokumenti/THE BOYS SSU Pretraživanje filmova.docx
@@ -1,6 +1,6 @@
 
 <file path=word/document.xml><?xml version="1.0" encoding="utf-8"?>
-<w:document xmlns:wpc="http://schemas.microsoft.com/office/word/2010/wordprocessingCanvas" xmlns:cx="http://schemas.microsoft.com/office/drawing/2014/chartex" xmlns:cx1="http://schemas.microsoft.com/office/drawing/2015/9/8/chartex" xmlns:cx2="http://schemas.microsoft.com/office/drawing/2015/10/21/chartex" xmlns:cx3="http://schemas.microsoft.com/office/drawing/2016/5/9/chartex" xmlns:cx4="http://schemas.microsoft.com/office/drawing/2016/5/10/chartex" xmlns:cx5="http://schemas.microsoft.com/office/drawing/2016/5/11/chartex" xmlns:cx6="http://schemas.microsoft.com/office/drawing/2016/5/12/chartex" xmlns:cx7="http://schemas.microsoft.com/office/drawing/2016/5/13/chartex" xmlns:cx8="http://schemas.microsoft.com/office/drawing/2016/5/14/chartex" xmlns:mc="http://schemas.openxmlformats.org/markup-compatibility/2006" xmlns:aink="http://schemas.microsoft.com/office/drawing/2016/ink" xmlns:am3d="http://schemas.microsoft.com/office/drawing/2017/model3d" xmlns:o="urn:schemas-microsoft-com:office:office" xmlns:r="http://schemas.openxmlformats.org/officeDocument/2006/relationships" xmlns:m="http://schemas.openxmlformats.org/officeDocument/2006/math" xmlns:v="urn:schemas-microsoft-com:vml" xmlns:wp14="http://schemas.microsoft.com/office/word/2010/wordprocessingDrawing" xmlns:wp="http://schemas.openxmlformats.org/drawingml/2006/wordprocessingDrawing" xmlns:w10="urn:schemas-microsoft-com:office:word" xmlns:w="http://schemas.openxmlformats.org/wordprocessingml/2006/main" xmlns:w14="http://schemas.microsoft.com/office/word/2010/wordml" xmlns:w15="http://schemas.microsoft.com/office/word/2012/wordml" xmlns:w16cid="http://schemas.microsoft.com/office/word/2016/wordml/cid" xmlns:w16se="http://schemas.microsoft.com/office/word/2015/wordml/symex" xmlns:wpg="http://schemas.microsoft.com/office/word/2010/wordprocessingGroup" xmlns:wpi="http://schemas.microsoft.com/office/word/2010/wordprocessingInk" xmlns:wne="http://schemas.microsoft.com/office/word/2006/wordml" xmlns:wps="http://schemas.microsoft.com/office/word/2010/wordprocessingShape" mc:Ignorable="w14 w15 w16se w16cid wp14">
+<w:document xmlns:wpc="http://schemas.microsoft.com/office/word/2010/wordprocessingCanvas" xmlns:cx="http://schemas.microsoft.com/office/drawing/2014/chartex" xmlns:cx1="http://schemas.microsoft.com/office/drawing/2015/9/8/chartex" xmlns:cx2="http://schemas.microsoft.com/office/drawing/2015/10/21/chartex" xmlns:cx3="http://schemas.microsoft.com/office/drawing/2016/5/9/chartex" xmlns:cx4="http://schemas.microsoft.com/office/drawing/2016/5/10/chartex" xmlns:cx5="http://schemas.microsoft.com/office/drawing/2016/5/11/chartex" xmlns:cx6="http://schemas.microsoft.com/office/drawing/2016/5/12/chartex" xmlns:cx7="http://schemas.microsoft.com/office/drawing/2016/5/13/chartex" xmlns:cx8="http://schemas.microsoft.com/office/drawing/2016/5/14/chartex" xmlns:mc="http://schemas.openxmlformats.org/markup-compatibility/2006" xmlns:aink="http://schemas.microsoft.com/office/drawing/2016/ink" xmlns:am3d="http://schemas.microsoft.com/office/drawing/2017/model3d" xmlns:o="urn:schemas-microsoft-com:office:office" xmlns:r="http://schemas.openxmlformats.org/officeDocument/2006/relationships" xmlns:m="http://schemas.openxmlformats.org/officeDocument/2006/math" xmlns:v="urn:schemas-microsoft-com:vml" xmlns:wp14="http://schemas.microsoft.com/office/word/2010/wordprocessingDrawing" xmlns:wp="http://schemas.openxmlformats.org/drawingml/2006/wordprocessingDrawing" xmlns:w10="urn:schemas-microsoft-com:office:word" xmlns:w="http://schemas.openxmlformats.org/wordprocessingml/2006/main" xmlns:w14="http://schemas.microsoft.com/office/word/2010/wordml" xmlns:w15="http://schemas.microsoft.com/office/word/2012/wordml" xmlns:w16cex="http://schemas.microsoft.com/office/word/2018/wordml/cex" xmlns:w16cid="http://schemas.microsoft.com/office/word/2016/wordml/cid" xmlns:w16="http://schemas.microsoft.com/office/word/2018/wordml" xmlns:w16sdtdh="http://schemas.microsoft.com/office/word/2020/wordml/sdtdatahash" xmlns:w16se="http://schemas.microsoft.com/office/word/2015/wordml/symex" xmlns:wpg="http://schemas.microsoft.com/office/word/2010/wordprocessingGroup" xmlns:wpi="http://schemas.microsoft.com/office/word/2010/wordprocessingInk" xmlns:wne="http://schemas.microsoft.com/office/word/2006/wordml" xmlns:wps="http://schemas.microsoft.com/office/word/2010/wordprocessingShape" mc:Ignorable="w14 w15 w16se w16cid w16 w16cex w16sdtdh wp14">
   <w:body>
     <w:p>
       <w:pPr>
@@ -21,15 +21,57 @@
         </w:rPr>
         <w:br/>
       </w:r>
-      <w:r>
-        <w:rPr>
-          <w:b/>
-          <w:bCs/>
-          <w:sz w:val="28"/>
-          <w:szCs w:val="28"/>
-        </w:rPr>
-        <w:t>Elektrotehnički fakultet u Beogradu</w:t>
-      </w:r>
+      <w:proofErr w:type="spellStart"/>
+      <w:r>
+        <w:rPr>
+          <w:b/>
+          <w:bCs/>
+          <w:sz w:val="28"/>
+          <w:szCs w:val="28"/>
+        </w:rPr>
+        <w:t>Elektrotehnički</w:t>
+      </w:r>
+      <w:proofErr w:type="spellEnd"/>
+      <w:r>
+        <w:rPr>
+          <w:b/>
+          <w:bCs/>
+          <w:sz w:val="28"/>
+          <w:szCs w:val="28"/>
+        </w:rPr>
+        <w:t xml:space="preserve"> </w:t>
+      </w:r>
+      <w:proofErr w:type="spellStart"/>
+      <w:r>
+        <w:rPr>
+          <w:b/>
+          <w:bCs/>
+          <w:sz w:val="28"/>
+          <w:szCs w:val="28"/>
+        </w:rPr>
+        <w:t>fakultet</w:t>
+      </w:r>
+      <w:proofErr w:type="spellEnd"/>
+      <w:r>
+        <w:rPr>
+          <w:b/>
+          <w:bCs/>
+          <w:sz w:val="28"/>
+          <w:szCs w:val="28"/>
+        </w:rPr>
+        <w:t xml:space="preserve"> u </w:t>
+      </w:r>
+      <w:proofErr w:type="spellStart"/>
+      <w:r>
+        <w:rPr>
+          <w:b/>
+          <w:bCs/>
+          <w:sz w:val="28"/>
+          <w:szCs w:val="28"/>
+        </w:rPr>
+        <w:t>Beogradu</w:t>
+      </w:r>
+      <w:proofErr w:type="spellEnd"/>
       <w:r>
         <w:rPr>
           <w:b/>
@@ -38,7 +80,66 @@
           <w:szCs w:val="28"/>
         </w:rPr>
         <w:br/>
-        <w:t>Principi Softverskog Inženjerstva (</w:t>
+      </w:r>
+      <w:proofErr w:type="spellStart"/>
+      <w:r>
+        <w:rPr>
+          <w:b/>
+          <w:bCs/>
+          <w:sz w:val="28"/>
+          <w:szCs w:val="28"/>
+        </w:rPr>
+        <w:t>Principi</w:t>
+      </w:r>
+      <w:proofErr w:type="spellEnd"/>
+      <w:r>
+        <w:rPr>
+          <w:b/>
+          <w:bCs/>
+          <w:sz w:val="28"/>
+          <w:szCs w:val="28"/>
+        </w:rPr>
+        <w:t xml:space="preserve"> </w:t>
+      </w:r>
+      <w:proofErr w:type="spellStart"/>
+      <w:r>
+        <w:rPr>
+          <w:b/>
+          <w:bCs/>
+          <w:sz w:val="28"/>
+          <w:szCs w:val="28"/>
+        </w:rPr>
+        <w:t>Softverskog</w:t>
+      </w:r>
+      <w:proofErr w:type="spellEnd"/>
+      <w:r>
+        <w:rPr>
+          <w:b/>
+          <w:bCs/>
+          <w:sz w:val="28"/>
+          <w:szCs w:val="28"/>
+        </w:rPr>
+        <w:t xml:space="preserve"> </w:t>
+      </w:r>
+      <w:proofErr w:type="spellStart"/>
+      <w:r>
+        <w:rPr>
+          <w:b/>
+          <w:bCs/>
+          <w:sz w:val="28"/>
+          <w:szCs w:val="28"/>
+        </w:rPr>
+        <w:t>Inženjerstva</w:t>
+      </w:r>
+      <w:proofErr w:type="spellEnd"/>
+      <w:r>
+        <w:rPr>
+          <w:b/>
+          <w:bCs/>
+          <w:sz w:val="28"/>
+          <w:szCs w:val="28"/>
+        </w:rPr>
+        <w:t xml:space="preserve"> (</w:t>
       </w:r>
       <w:r>
         <w:rPr>
@@ -238,14 +339,85 @@
           <w:szCs w:val="28"/>
         </w:rPr>
       </w:pPr>
-      <w:r>
-        <w:rPr>
-          <w:b/>
-          <w:bCs/>
-          <w:sz w:val="28"/>
-          <w:szCs w:val="28"/>
-        </w:rPr>
-        <w:t xml:space="preserve">Specifikacija scenarija upotrebe funkcionalnosti </w:t>
+      <w:proofErr w:type="spellStart"/>
+      <w:r>
+        <w:rPr>
+          <w:b/>
+          <w:bCs/>
+          <w:sz w:val="28"/>
+          <w:szCs w:val="28"/>
+        </w:rPr>
+        <w:t>Specifikacija</w:t>
+      </w:r>
+      <w:proofErr w:type="spellEnd"/>
+      <w:r>
+        <w:rPr>
+          <w:b/>
+          <w:bCs/>
+          <w:sz w:val="28"/>
+          <w:szCs w:val="28"/>
+        </w:rPr>
+        <w:t xml:space="preserve"> </w:t>
+      </w:r>
+      <w:proofErr w:type="spellStart"/>
+      <w:r>
+        <w:rPr>
+          <w:b/>
+          <w:bCs/>
+          <w:sz w:val="28"/>
+          <w:szCs w:val="28"/>
+        </w:rPr>
+        <w:t>scenarija</w:t>
+      </w:r>
+      <w:proofErr w:type="spellEnd"/>
+      <w:r>
+        <w:rPr>
+          <w:b/>
+          <w:bCs/>
+          <w:sz w:val="28"/>
+          <w:szCs w:val="28"/>
+        </w:rPr>
+        <w:t xml:space="preserve"> </w:t>
+      </w:r>
+      <w:proofErr w:type="spellStart"/>
+      <w:r>
+        <w:rPr>
+          <w:b/>
+          <w:bCs/>
+          <w:sz w:val="28"/>
+          <w:szCs w:val="28"/>
+        </w:rPr>
+        <w:t>upotrebe</w:t>
+      </w:r>
+      <w:proofErr w:type="spellEnd"/>
+      <w:r>
+        <w:rPr>
+          <w:b/>
+          <w:bCs/>
+          <w:sz w:val="28"/>
+          <w:szCs w:val="28"/>
+        </w:rPr>
+        <w:t xml:space="preserve"> </w:t>
+      </w:r>
+      <w:proofErr w:type="spellStart"/>
+      <w:r>
+        <w:rPr>
+          <w:b/>
+          <w:bCs/>
+          <w:sz w:val="28"/>
+          <w:szCs w:val="28"/>
+        </w:rPr>
+        <w:t>funkcionalnosti</w:t>
+      </w:r>
+      <w:proofErr w:type="spellEnd"/>
+      <w:r>
+        <w:rPr>
+          <w:b/>
+          <w:bCs/>
+          <w:sz w:val="28"/>
+          <w:szCs w:val="28"/>
+        </w:rPr>
+        <w:t xml:space="preserve"> </w:t>
       </w:r>
       <w:r>
         <w:rPr>
@@ -256,15 +428,37 @@
         </w:rPr>
         <w:br/>
       </w:r>
-      <w:r>
-        <w:rPr>
-          <w:b/>
-          <w:bCs/>
-          <w:sz w:val="28"/>
-          <w:szCs w:val="28"/>
-        </w:rPr>
-        <w:t>pretraživanje filmova</w:t>
-      </w:r>
+      <w:proofErr w:type="spellStart"/>
+      <w:r>
+        <w:rPr>
+          <w:b/>
+          <w:bCs/>
+          <w:sz w:val="28"/>
+          <w:szCs w:val="28"/>
+        </w:rPr>
+        <w:t>pretraživanje</w:t>
+      </w:r>
+      <w:proofErr w:type="spellEnd"/>
+      <w:r>
+        <w:rPr>
+          <w:b/>
+          <w:bCs/>
+          <w:sz w:val="28"/>
+          <w:szCs w:val="28"/>
+        </w:rPr>
+        <w:t xml:space="preserve"> </w:t>
+      </w:r>
+      <w:proofErr w:type="spellStart"/>
+      <w:r>
+        <w:rPr>
+          <w:b/>
+          <w:bCs/>
+          <w:sz w:val="28"/>
+          <w:szCs w:val="28"/>
+        </w:rPr>
+        <w:t>filmova</w:t>
+      </w:r>
+      <w:proofErr w:type="spellEnd"/>
     </w:p>
     <w:p>
       <w:pPr>
@@ -291,23 +485,34 @@
           <w:szCs w:val="28"/>
         </w:rPr>
       </w:pPr>
-      <w:r>
-        <w:rPr>
-          <w:b/>
-          <w:bCs/>
-          <w:sz w:val="28"/>
-          <w:szCs w:val="28"/>
-        </w:rPr>
-        <w:t>Verzija 1.</w:t>
-      </w:r>
-      <w:r>
-        <w:rPr>
-          <w:b/>
-          <w:bCs/>
-          <w:sz w:val="28"/>
-          <w:szCs w:val="28"/>
-        </w:rPr>
-        <w:t>0</w:t>
+      <w:proofErr w:type="spellStart"/>
+      <w:r>
+        <w:rPr>
+          <w:b/>
+          <w:bCs/>
+          <w:sz w:val="28"/>
+          <w:szCs w:val="28"/>
+        </w:rPr>
+        <w:t>Verzija</w:t>
+      </w:r>
+      <w:proofErr w:type="spellEnd"/>
+      <w:r>
+        <w:rPr>
+          <w:b/>
+          <w:bCs/>
+          <w:sz w:val="28"/>
+          <w:szCs w:val="28"/>
+        </w:rPr>
+        <w:t xml:space="preserve"> 1.</w:t>
+      </w:r>
+      <w:r>
+        <w:rPr>
+          <w:b/>
+          <w:bCs/>
+          <w:sz w:val="28"/>
+          <w:szCs w:val="28"/>
+        </w:rPr>
+        <w:t>1</w:t>
       </w:r>
       <w:r>
         <w:rPr>
@@ -486,6 +691,7 @@
                 <w:szCs w:val="28"/>
               </w:rPr>
             </w:pPr>
+            <w:proofErr w:type="spellStart"/>
             <w:r>
               <w:rPr>
                 <w:b/>
@@ -495,6 +701,7 @@
               </w:rPr>
               <w:t>Verzija</w:t>
             </w:r>
+            <w:proofErr w:type="spellEnd"/>
           </w:p>
         </w:tc>
         <w:tc>
@@ -542,6 +749,7 @@
                 <w:szCs w:val="28"/>
               </w:rPr>
             </w:pPr>
+            <w:proofErr w:type="spellStart"/>
             <w:r>
               <w:rPr>
                 <w:b/>
@@ -558,8 +766,29 @@
                 <w:sz w:val="28"/>
                 <w:szCs w:val="28"/>
               </w:rPr>
-              <w:t>ratak opis</w:t>
-            </w:r>
+              <w:t>ratak</w:t>
+            </w:r>
+            <w:proofErr w:type="spellEnd"/>
+            <w:r>
+              <w:rPr>
+                <w:b/>
+                <w:bCs/>
+                <w:sz w:val="28"/>
+                <w:szCs w:val="28"/>
+              </w:rPr>
+              <w:t xml:space="preserve"> </w:t>
+            </w:r>
+            <w:proofErr w:type="spellStart"/>
+            <w:r>
+              <w:rPr>
+                <w:b/>
+                <w:bCs/>
+                <w:sz w:val="28"/>
+                <w:szCs w:val="28"/>
+              </w:rPr>
+              <w:t>opis</w:t>
+            </w:r>
+            <w:proofErr w:type="spellEnd"/>
           </w:p>
         </w:tc>
         <w:tc>
@@ -672,13 +901,31 @@
                 <w:szCs w:val="28"/>
               </w:rPr>
             </w:pPr>
+            <w:proofErr w:type="spellStart"/>
             <w:r>
               <w:rPr>
                 <w:sz w:val="28"/>
                 <w:szCs w:val="28"/>
               </w:rPr>
-              <w:t>Inicijalna verzija</w:t>
-            </w:r>
+              <w:t>Inicijalna</w:t>
+            </w:r>
+            <w:proofErr w:type="spellEnd"/>
+            <w:r>
+              <w:rPr>
+                <w:sz w:val="28"/>
+                <w:szCs w:val="28"/>
+              </w:rPr>
+              <w:t xml:space="preserve"> </w:t>
+            </w:r>
+            <w:proofErr w:type="spellStart"/>
+            <w:r>
+              <w:rPr>
+                <w:sz w:val="28"/>
+                <w:szCs w:val="28"/>
+              </w:rPr>
+              <w:t>verzija</w:t>
+            </w:r>
+            <w:proofErr w:type="spellEnd"/>
           </w:p>
         </w:tc>
         <w:tc>
@@ -696,6 +943,7 @@
                 <w:szCs w:val="28"/>
               </w:rPr>
             </w:pPr>
+            <w:proofErr w:type="spellStart"/>
             <w:r>
               <w:rPr>
                 <w:sz w:val="28"/>
@@ -703,6 +951,7 @@
               </w:rPr>
               <w:t>Vukan</w:t>
             </w:r>
+            <w:proofErr w:type="spellEnd"/>
             <w:r>
               <w:rPr>
                 <w:sz w:val="28"/>
@@ -710,6 +959,7 @@
               </w:rPr>
               <w:t xml:space="preserve"> </w:t>
             </w:r>
+            <w:proofErr w:type="spellStart"/>
             <w:r>
               <w:rPr>
                 <w:sz w:val="28"/>
@@ -717,6 +967,7 @@
               </w:rPr>
               <w:t>Žarković</w:t>
             </w:r>
+            <w:proofErr w:type="spellEnd"/>
           </w:p>
         </w:tc>
       </w:tr>
@@ -739,6 +990,13 @@
                 <w:szCs w:val="28"/>
               </w:rPr>
             </w:pPr>
+            <w:r>
+              <w:rPr>
+                <w:sz w:val="28"/>
+                <w:szCs w:val="28"/>
+              </w:rPr>
+              <w:t>1.1</w:t>
+            </w:r>
           </w:p>
         </w:tc>
         <w:tc>
@@ -756,6 +1014,13 @@
                 <w:szCs w:val="28"/>
               </w:rPr>
             </w:pPr>
+            <w:r>
+              <w:rPr>
+                <w:sz w:val="28"/>
+                <w:szCs w:val="28"/>
+              </w:rPr>
+              <w:t>25.5.2023</w:t>
+            </w:r>
           </w:p>
         </w:tc>
         <w:tc>
@@ -773,6 +1038,47 @@
                 <w:szCs w:val="28"/>
               </w:rPr>
             </w:pPr>
+            <w:proofErr w:type="spellStart"/>
+            <w:r>
+              <w:rPr>
+                <w:sz w:val="28"/>
+                <w:szCs w:val="28"/>
+              </w:rPr>
+              <w:t>Samo</w:t>
+            </w:r>
+            <w:proofErr w:type="spellEnd"/>
+            <w:r>
+              <w:rPr>
+                <w:sz w:val="28"/>
+                <w:szCs w:val="28"/>
+              </w:rPr>
+              <w:t xml:space="preserve"> </w:t>
+            </w:r>
+            <w:proofErr w:type="spellStart"/>
+            <w:r>
+              <w:rPr>
+                <w:sz w:val="28"/>
+                <w:szCs w:val="28"/>
+              </w:rPr>
+              <w:t>dugme</w:t>
+            </w:r>
+            <w:proofErr w:type="spellEnd"/>
+            <w:r>
+              <w:rPr>
+                <w:sz w:val="28"/>
+                <w:szCs w:val="28"/>
+              </w:rPr>
+              <w:t xml:space="preserve"> za </w:t>
+            </w:r>
+            <w:proofErr w:type="spellStart"/>
+            <w:r>
+              <w:rPr>
+                <w:sz w:val="28"/>
+                <w:szCs w:val="28"/>
+              </w:rPr>
+              <w:t>pretragu</w:t>
+            </w:r>
+            <w:proofErr w:type="spellEnd"/>
           </w:p>
         </w:tc>
         <w:tc>
@@ -790,6 +1096,31 @@
                 <w:szCs w:val="28"/>
               </w:rPr>
             </w:pPr>
+            <w:proofErr w:type="spellStart"/>
+            <w:r>
+              <w:rPr>
+                <w:sz w:val="28"/>
+                <w:szCs w:val="28"/>
+              </w:rPr>
+              <w:t>Vukan</w:t>
+            </w:r>
+            <w:proofErr w:type="spellEnd"/>
+            <w:r>
+              <w:rPr>
+                <w:sz w:val="28"/>
+                <w:szCs w:val="28"/>
+              </w:rPr>
+              <w:t xml:space="preserve"> </w:t>
+            </w:r>
+            <w:proofErr w:type="spellStart"/>
+            <w:r>
+              <w:rPr>
+                <w:sz w:val="28"/>
+                <w:szCs w:val="28"/>
+              </w:rPr>
+              <w:t>Žarković</w:t>
+            </w:r>
+            <w:proofErr w:type="spellEnd"/>
           </w:p>
         </w:tc>
       </w:tr>
@@ -867,17 +1198,6 @@
         </w:tc>
       </w:tr>
     </w:tbl>
-    <w:p>
-      <w:pPr>
-        <w:tabs>
-          <w:tab w:val="left" w:pos="6706"/>
-        </w:tabs>
-        <w:rPr>
-          <w:sz w:val="28"/>
-          <w:szCs w:val="28"/>
-        </w:rPr>
-      </w:pPr>
-    </w:p>
     <w:p>
       <w:pPr>
         <w:tabs>
@@ -2438,6 +2758,7 @@
         </w:rPr>
       </w:pPr>
       <w:bookmarkStart w:id="0" w:name="_Toc129558272"/>
+      <w:proofErr w:type="spellStart"/>
       <w:r>
         <w:rPr>
           <w:b/>
@@ -2447,6 +2768,7 @@
         <w:t>Uvod</w:t>
       </w:r>
       <w:bookmarkEnd w:id="0"/>
+      <w:proofErr w:type="spellEnd"/>
     </w:p>
     <w:p>
       <w:pPr>
@@ -2458,6 +2780,7 @@
         </w:rPr>
       </w:pPr>
       <w:bookmarkStart w:id="1" w:name="_Toc129558273"/>
+      <w:proofErr w:type="spellStart"/>
       <w:r>
         <w:rPr>
           <w:b/>
@@ -2467,6 +2790,7 @@
         <w:t>Rezime</w:t>
       </w:r>
       <w:bookmarkEnd w:id="1"/>
+      <w:proofErr w:type="spellEnd"/>
     </w:p>
     <w:p>
       <w:pPr>
@@ -2475,15 +2799,62 @@
           <w:lang w:val="sr-Latn-RS"/>
         </w:rPr>
       </w:pPr>
+      <w:proofErr w:type="spellStart"/>
       <w:r>
         <w:t>K</w:t>
       </w:r>
       <w:r>
-        <w:t xml:space="preserve">orisnik </w:t>
-      </w:r>
-      <w:r>
-        <w:t>pretražuje bazu filmova po imenu ili žanru</w:t>
-      </w:r>
+        <w:t>orisnik</w:t>
+      </w:r>
+      <w:proofErr w:type="spellEnd"/>
+      <w:r>
+        <w:t xml:space="preserve"> </w:t>
+      </w:r>
+      <w:proofErr w:type="spellStart"/>
+      <w:r>
+        <w:t>pretražuje</w:t>
+      </w:r>
+      <w:proofErr w:type="spellEnd"/>
+      <w:r>
+        <w:t xml:space="preserve"> </w:t>
+      </w:r>
+      <w:proofErr w:type="spellStart"/>
+      <w:r>
+        <w:t>bazu</w:t>
+      </w:r>
+      <w:proofErr w:type="spellEnd"/>
+      <w:r>
+        <w:t xml:space="preserve"> </w:t>
+      </w:r>
+      <w:proofErr w:type="spellStart"/>
+      <w:r>
+        <w:t>filmova</w:t>
+      </w:r>
+      <w:proofErr w:type="spellEnd"/>
+      <w:r>
+        <w:t xml:space="preserve"> po </w:t>
+      </w:r>
+      <w:proofErr w:type="spellStart"/>
+      <w:r>
+        <w:t>imenu</w:t>
+      </w:r>
+      <w:proofErr w:type="spellEnd"/>
+      <w:r>
+        <w:t xml:space="preserve"> </w:t>
+      </w:r>
+      <w:proofErr w:type="spellStart"/>
+      <w:r>
+        <w:t>ili</w:t>
+      </w:r>
+      <w:proofErr w:type="spellEnd"/>
+      <w:r>
+        <w:t xml:space="preserve"> </w:t>
+      </w:r>
+      <w:proofErr w:type="spellStart"/>
+      <w:r>
+        <w:t>žanru</w:t>
+      </w:r>
+      <w:proofErr w:type="spellEnd"/>
     </w:p>
     <w:p>
       <w:pPr>
@@ -2495,22 +2866,237 @@
         </w:rPr>
       </w:pPr>
       <w:bookmarkStart w:id="2" w:name="_Toc129558274"/>
+      <w:proofErr w:type="spellStart"/>
       <w:r>
         <w:rPr>
           <w:b/>
           <w:bCs/>
           <w:color w:val="auto"/>
         </w:rPr>
-        <w:t>Namena dokumenta i ciljne grupe</w:t>
+        <w:t>Namena</w:t>
+      </w:r>
+      <w:proofErr w:type="spellEnd"/>
+      <w:r>
+        <w:rPr>
+          <w:b/>
+          <w:bCs/>
+          <w:color w:val="auto"/>
+        </w:rPr>
+        <w:t xml:space="preserve"> </w:t>
+      </w:r>
+      <w:proofErr w:type="spellStart"/>
+      <w:r>
+        <w:rPr>
+          <w:b/>
+          <w:bCs/>
+          <w:color w:val="auto"/>
+        </w:rPr>
+        <w:t>dokumenta</w:t>
+      </w:r>
+      <w:proofErr w:type="spellEnd"/>
+      <w:r>
+        <w:rPr>
+          <w:b/>
+          <w:bCs/>
+          <w:color w:val="auto"/>
+        </w:rPr>
+        <w:t xml:space="preserve"> </w:t>
+      </w:r>
+      <w:proofErr w:type="spellStart"/>
+      <w:r>
+        <w:rPr>
+          <w:b/>
+          <w:bCs/>
+          <w:color w:val="auto"/>
+        </w:rPr>
+        <w:t>i</w:t>
+      </w:r>
+      <w:proofErr w:type="spellEnd"/>
+      <w:r>
+        <w:rPr>
+          <w:b/>
+          <w:bCs/>
+          <w:color w:val="auto"/>
+        </w:rPr>
+        <w:t xml:space="preserve"> </w:t>
+      </w:r>
+      <w:proofErr w:type="spellStart"/>
+      <w:r>
+        <w:rPr>
+          <w:b/>
+          <w:bCs/>
+          <w:color w:val="auto"/>
+        </w:rPr>
+        <w:t>ciljne</w:t>
+      </w:r>
+      <w:proofErr w:type="spellEnd"/>
+      <w:r>
+        <w:rPr>
+          <w:b/>
+          <w:bCs/>
+          <w:color w:val="auto"/>
+        </w:rPr>
+        <w:t xml:space="preserve"> </w:t>
+      </w:r>
+      <w:proofErr w:type="spellStart"/>
+      <w:r>
+        <w:rPr>
+          <w:b/>
+          <w:bCs/>
+          <w:color w:val="auto"/>
+        </w:rPr>
+        <w:t>grupe</w:t>
       </w:r>
       <w:bookmarkEnd w:id="2"/>
+      <w:proofErr w:type="spellEnd"/>
     </w:p>
     <w:p>
       <w:pPr>
         <w:ind w:left="432"/>
       </w:pPr>
-      <w:r>
-        <w:t>Dokument će koristiti svi članovi projektnog tima u razvoju projekta i testiranju, a može se koristiti i pri pisanju uputstva za upotrebu.</w:t>
+      <w:proofErr w:type="spellStart"/>
+      <w:r>
+        <w:t>Dokument</w:t>
+      </w:r>
+      <w:proofErr w:type="spellEnd"/>
+      <w:r>
+        <w:t xml:space="preserve"> </w:t>
+      </w:r>
+      <w:proofErr w:type="spellStart"/>
+      <w:r>
+        <w:t>će</w:t>
+      </w:r>
+      <w:proofErr w:type="spellEnd"/>
+      <w:r>
+        <w:t xml:space="preserve"> </w:t>
+      </w:r>
+      <w:proofErr w:type="spellStart"/>
+      <w:r>
+        <w:t>koristiti</w:t>
+      </w:r>
+      <w:proofErr w:type="spellEnd"/>
+      <w:r>
+        <w:t xml:space="preserve"> </w:t>
+      </w:r>
+      <w:proofErr w:type="spellStart"/>
+      <w:r>
+        <w:t>svi</w:t>
+      </w:r>
+      <w:proofErr w:type="spellEnd"/>
+      <w:r>
+        <w:t xml:space="preserve"> </w:t>
+      </w:r>
+      <w:proofErr w:type="spellStart"/>
+      <w:r>
+        <w:t>članovi</w:t>
+      </w:r>
+      <w:proofErr w:type="spellEnd"/>
+      <w:r>
+        <w:t xml:space="preserve"> </w:t>
+      </w:r>
+      <w:proofErr w:type="spellStart"/>
+      <w:r>
+        <w:t>projektnog</w:t>
+      </w:r>
+      <w:proofErr w:type="spellEnd"/>
+      <w:r>
+        <w:t xml:space="preserve"> </w:t>
+      </w:r>
+      <w:proofErr w:type="spellStart"/>
+      <w:r>
+        <w:t>tima</w:t>
+      </w:r>
+      <w:proofErr w:type="spellEnd"/>
+      <w:r>
+        <w:t xml:space="preserve"> u </w:t>
+      </w:r>
+      <w:proofErr w:type="spellStart"/>
+      <w:r>
+        <w:t>razvoju</w:t>
+      </w:r>
+      <w:proofErr w:type="spellEnd"/>
+      <w:r>
+        <w:t xml:space="preserve"> </w:t>
+      </w:r>
+      <w:proofErr w:type="spellStart"/>
+      <w:r>
+        <w:t>projekta</w:t>
+      </w:r>
+      <w:proofErr w:type="spellEnd"/>
+      <w:r>
+        <w:t xml:space="preserve"> </w:t>
+      </w:r>
+      <w:proofErr w:type="spellStart"/>
+      <w:r>
+        <w:t>i</w:t>
+      </w:r>
+      <w:proofErr w:type="spellEnd"/>
+      <w:r>
+        <w:t xml:space="preserve"> </w:t>
+      </w:r>
+      <w:proofErr w:type="spellStart"/>
+      <w:r>
+        <w:t>testiranju</w:t>
+      </w:r>
+      <w:proofErr w:type="spellEnd"/>
+      <w:r>
+        <w:t xml:space="preserve">, a </w:t>
+      </w:r>
+      <w:proofErr w:type="spellStart"/>
+      <w:r>
+        <w:t>može</w:t>
+      </w:r>
+      <w:proofErr w:type="spellEnd"/>
+      <w:r>
+        <w:t xml:space="preserve"> se </w:t>
+      </w:r>
+      <w:proofErr w:type="spellStart"/>
+      <w:r>
+        <w:t>koristiti</w:t>
+      </w:r>
+      <w:proofErr w:type="spellEnd"/>
+      <w:r>
+        <w:t xml:space="preserve"> </w:t>
+      </w:r>
+      <w:proofErr w:type="spellStart"/>
+      <w:r>
+        <w:t>i</w:t>
+      </w:r>
+      <w:proofErr w:type="spellEnd"/>
+      <w:r>
+        <w:t xml:space="preserve"> </w:t>
+      </w:r>
+      <w:proofErr w:type="spellStart"/>
+      <w:r>
+        <w:t>pri</w:t>
+      </w:r>
+      <w:proofErr w:type="spellEnd"/>
+      <w:r>
+        <w:t xml:space="preserve"> </w:t>
+      </w:r>
+      <w:proofErr w:type="spellStart"/>
+      <w:r>
+        <w:t>pisanju</w:t>
+      </w:r>
+      <w:proofErr w:type="spellEnd"/>
+      <w:r>
+        <w:t xml:space="preserve"> </w:t>
+      </w:r>
+      <w:proofErr w:type="spellStart"/>
+      <w:r>
+        <w:t>uputstva</w:t>
+      </w:r>
+      <w:proofErr w:type="spellEnd"/>
+      <w:r>
+        <w:t xml:space="preserve"> za </w:t>
+      </w:r>
+      <w:proofErr w:type="spellStart"/>
+      <w:r>
+        <w:t>upotrebu</w:t>
+      </w:r>
+      <w:proofErr w:type="spellEnd"/>
+      <w:r>
+        <w:t>.</w:t>
       </w:r>
     </w:p>
     <w:p>
@@ -2541,9 +3127,19 @@
           <w:numId w:val="7"/>
         </w:numPr>
       </w:pPr>
-      <w:r>
-        <w:t>Projektni zadatak</w:t>
-      </w:r>
+      <w:proofErr w:type="spellStart"/>
+      <w:r>
+        <w:t>Projektni</w:t>
+      </w:r>
+      <w:proofErr w:type="spellEnd"/>
+      <w:r>
+        <w:t xml:space="preserve"> </w:t>
+      </w:r>
+      <w:proofErr w:type="spellStart"/>
+      <w:r>
+        <w:t>zadatak</w:t>
+      </w:r>
+      <w:proofErr w:type="spellEnd"/>
     </w:p>
     <w:p>
       <w:pPr>
@@ -2553,9 +3149,51 @@
           <w:numId w:val="7"/>
         </w:numPr>
       </w:pPr>
-      <w:r>
-        <w:t>Uputstvo za pisanje specifikacije scenarija upotrebe funkcionalnosti</w:t>
-      </w:r>
+      <w:proofErr w:type="spellStart"/>
+      <w:r>
+        <w:t>Uputstvo</w:t>
+      </w:r>
+      <w:proofErr w:type="spellEnd"/>
+      <w:r>
+        <w:t xml:space="preserve"> za </w:t>
+      </w:r>
+      <w:proofErr w:type="spellStart"/>
+      <w:r>
+        <w:t>pisanje</w:t>
+      </w:r>
+      <w:proofErr w:type="spellEnd"/>
+      <w:r>
+        <w:t xml:space="preserve"> </w:t>
+      </w:r>
+      <w:proofErr w:type="spellStart"/>
+      <w:r>
+        <w:t>specifikacije</w:t>
+      </w:r>
+      <w:proofErr w:type="spellEnd"/>
+      <w:r>
+        <w:t xml:space="preserve"> </w:t>
+      </w:r>
+      <w:proofErr w:type="spellStart"/>
+      <w:r>
+        <w:t>scenarija</w:t>
+      </w:r>
+      <w:proofErr w:type="spellEnd"/>
+      <w:r>
+        <w:t xml:space="preserve"> </w:t>
+      </w:r>
+      <w:proofErr w:type="spellStart"/>
+      <w:r>
+        <w:t>upotrebe</w:t>
+      </w:r>
+      <w:proofErr w:type="spellEnd"/>
+      <w:r>
+        <w:t xml:space="preserve"> </w:t>
+      </w:r>
+      <w:proofErr w:type="spellStart"/>
+      <w:r>
+        <w:t>funkcionalnosti</w:t>
+      </w:r>
+      <w:proofErr w:type="spellEnd"/>
     </w:p>
     <w:p>
       <w:pPr>
@@ -2591,15 +3229,35 @@
         </w:rPr>
       </w:pPr>
       <w:bookmarkStart w:id="4" w:name="_Toc129558276"/>
+      <w:proofErr w:type="spellStart"/>
       <w:r>
         <w:rPr>
           <w:b/>
           <w:bCs/>
           <w:color w:val="auto"/>
         </w:rPr>
-        <w:t>Otvorena pitanja</w:t>
+        <w:t>Otvorena</w:t>
+      </w:r>
+      <w:proofErr w:type="spellEnd"/>
+      <w:r>
+        <w:rPr>
+          <w:b/>
+          <w:bCs/>
+          <w:color w:val="auto"/>
+        </w:rPr>
+        <w:t xml:space="preserve"> </w:t>
+      </w:r>
+      <w:proofErr w:type="spellStart"/>
+      <w:r>
+        <w:rPr>
+          <w:b/>
+          <w:bCs/>
+          <w:color w:val="auto"/>
+        </w:rPr>
+        <w:t>pitanja</w:t>
       </w:r>
       <w:bookmarkEnd w:id="4"/>
+      <w:proofErr w:type="spellEnd"/>
     </w:p>
     <w:tbl>
       <w:tblPr>
@@ -2618,9 +3276,19 @@
             <w:tcW w:w="3116" w:type="dxa"/>
           </w:tcPr>
           <w:p>
-            <w:r>
-              <w:t>Redni broj</w:t>
-            </w:r>
+            <w:proofErr w:type="spellStart"/>
+            <w:r>
+              <w:t>Redni</w:t>
+            </w:r>
+            <w:proofErr w:type="spellEnd"/>
+            <w:r>
+              <w:t xml:space="preserve"> </w:t>
+            </w:r>
+            <w:proofErr w:type="spellStart"/>
+            <w:r>
+              <w:t>broj</w:t>
+            </w:r>
+            <w:proofErr w:type="spellEnd"/>
           </w:p>
         </w:tc>
         <w:tc>
@@ -2628,9 +3296,11 @@
             <w:tcW w:w="3117" w:type="dxa"/>
           </w:tcPr>
           <w:p>
+            <w:proofErr w:type="spellStart"/>
             <w:r>
               <w:t>Opis</w:t>
             </w:r>
+            <w:proofErr w:type="spellEnd"/>
           </w:p>
         </w:tc>
         <w:tc>
@@ -2638,9 +3308,11 @@
             <w:tcW w:w="3117" w:type="dxa"/>
           </w:tcPr>
           <w:p>
+            <w:proofErr w:type="spellStart"/>
             <w:r>
               <w:t>Rešenje</w:t>
             </w:r>
+            <w:proofErr w:type="spellEnd"/>
           </w:p>
         </w:tc>
       </w:tr>
@@ -2704,6 +3376,7 @@
         <w:t xml:space="preserve">Scenario </w:t>
       </w:r>
       <w:bookmarkEnd w:id="5"/>
+      <w:proofErr w:type="spellStart"/>
       <w:r>
         <w:rPr>
           <w:b/>
@@ -2712,6 +3385,7 @@
         </w:rPr>
         <w:t>pretraživanja</w:t>
       </w:r>
+      <w:proofErr w:type="spellEnd"/>
       <w:r>
         <w:rPr>
           <w:b/>
@@ -2720,6 +3394,7 @@
         </w:rPr>
         <w:t xml:space="preserve"> </w:t>
       </w:r>
+      <w:proofErr w:type="spellStart"/>
       <w:r>
         <w:rPr>
           <w:b/>
@@ -2728,6 +3403,7 @@
         </w:rPr>
         <w:t>filmova</w:t>
       </w:r>
+      <w:proofErr w:type="spellEnd"/>
     </w:p>
     <w:p>
       <w:pPr>
@@ -2739,15 +3415,35 @@
         </w:rPr>
       </w:pPr>
       <w:bookmarkStart w:id="6" w:name="_Toc129558278"/>
+      <w:proofErr w:type="spellStart"/>
       <w:r>
         <w:rPr>
           <w:b/>
           <w:bCs/>
           <w:color w:val="auto"/>
         </w:rPr>
-        <w:t>Kratak opis</w:t>
+        <w:t>Kratak</w:t>
+      </w:r>
+      <w:proofErr w:type="spellEnd"/>
+      <w:r>
+        <w:rPr>
+          <w:b/>
+          <w:bCs/>
+          <w:color w:val="auto"/>
+        </w:rPr>
+        <w:t xml:space="preserve"> </w:t>
+      </w:r>
+      <w:proofErr w:type="spellStart"/>
+      <w:r>
+        <w:rPr>
+          <w:b/>
+          <w:bCs/>
+          <w:color w:val="auto"/>
+        </w:rPr>
+        <w:t>opis</w:t>
       </w:r>
       <w:bookmarkEnd w:id="6"/>
+      <w:proofErr w:type="spellEnd"/>
     </w:p>
     <w:p>
       <w:pPr>
@@ -2757,9 +3453,163 @@
         </w:rPr>
       </w:pPr>
       <w:bookmarkStart w:id="7" w:name="_Toc129558279"/>
-      <w:r>
-        <w:t>Korisnik unosi celo ime ili deo imena filma, da bi dobio listu onih koji se poklapaju. Takođe je moguća pretraga po žanru, gde se izlistavaju svi filmovi tog žanra</w:t>
-      </w:r>
+      <w:proofErr w:type="spellStart"/>
+      <w:r>
+        <w:t>Korisnik</w:t>
+      </w:r>
+      <w:proofErr w:type="spellEnd"/>
+      <w:r>
+        <w:t xml:space="preserve"> </w:t>
+      </w:r>
+      <w:proofErr w:type="spellStart"/>
+      <w:r>
+        <w:t>unosi</w:t>
+      </w:r>
+      <w:proofErr w:type="spellEnd"/>
+      <w:r>
+        <w:t xml:space="preserve"> </w:t>
+      </w:r>
+      <w:proofErr w:type="spellStart"/>
+      <w:r>
+        <w:t>celo</w:t>
+      </w:r>
+      <w:proofErr w:type="spellEnd"/>
+      <w:r>
+        <w:t xml:space="preserve"> </w:t>
+      </w:r>
+      <w:proofErr w:type="spellStart"/>
+      <w:r>
+        <w:t>ime</w:t>
+      </w:r>
+      <w:proofErr w:type="spellEnd"/>
+      <w:r>
+        <w:t xml:space="preserve"> </w:t>
+      </w:r>
+      <w:proofErr w:type="spellStart"/>
+      <w:r>
+        <w:t>ili</w:t>
+      </w:r>
+      <w:proofErr w:type="spellEnd"/>
+      <w:r>
+        <w:t xml:space="preserve"> deo </w:t>
+      </w:r>
+      <w:proofErr w:type="spellStart"/>
+      <w:r>
+        <w:t>imena</w:t>
+      </w:r>
+      <w:proofErr w:type="spellEnd"/>
+      <w:r>
+        <w:t xml:space="preserve"> </w:t>
+      </w:r>
+      <w:proofErr w:type="spellStart"/>
+      <w:r>
+        <w:t>filma</w:t>
+      </w:r>
+      <w:proofErr w:type="spellEnd"/>
+      <w:r>
+        <w:t xml:space="preserve">, da bi </w:t>
+      </w:r>
+      <w:proofErr w:type="spellStart"/>
+      <w:r>
+        <w:t>dobio</w:t>
+      </w:r>
+      <w:proofErr w:type="spellEnd"/>
+      <w:r>
+        <w:t xml:space="preserve"> </w:t>
+      </w:r>
+      <w:proofErr w:type="spellStart"/>
+      <w:r>
+        <w:t>listu</w:t>
+      </w:r>
+      <w:proofErr w:type="spellEnd"/>
+      <w:r>
+        <w:t xml:space="preserve"> </w:t>
+      </w:r>
+      <w:proofErr w:type="spellStart"/>
+      <w:r>
+        <w:t>onih</w:t>
+      </w:r>
+      <w:proofErr w:type="spellEnd"/>
+      <w:r>
+        <w:t xml:space="preserve"> koji se </w:t>
+      </w:r>
+      <w:proofErr w:type="spellStart"/>
+      <w:r>
+        <w:t>poklapaju</w:t>
+      </w:r>
+      <w:proofErr w:type="spellEnd"/>
+      <w:r>
+        <w:t xml:space="preserve">. </w:t>
+      </w:r>
+      <w:proofErr w:type="spellStart"/>
+      <w:r>
+        <w:t>Takođe</w:t>
+      </w:r>
+      <w:proofErr w:type="spellEnd"/>
+      <w:r>
+        <w:t xml:space="preserve"> je </w:t>
+      </w:r>
+      <w:proofErr w:type="spellStart"/>
+      <w:r>
+        <w:t>moguća</w:t>
+      </w:r>
+      <w:proofErr w:type="spellEnd"/>
+      <w:r>
+        <w:t xml:space="preserve"> </w:t>
+      </w:r>
+      <w:proofErr w:type="spellStart"/>
+      <w:r>
+        <w:t>pretraga</w:t>
+      </w:r>
+      <w:proofErr w:type="spellEnd"/>
+      <w:r>
+        <w:t xml:space="preserve"> po </w:t>
+      </w:r>
+      <w:proofErr w:type="spellStart"/>
+      <w:r>
+        <w:t>žanru</w:t>
+      </w:r>
+      <w:proofErr w:type="spellEnd"/>
+      <w:r>
+        <w:t xml:space="preserve">, </w:t>
+      </w:r>
+      <w:proofErr w:type="spellStart"/>
+      <w:r>
+        <w:t>gde</w:t>
+      </w:r>
+      <w:proofErr w:type="spellEnd"/>
+      <w:r>
+        <w:t xml:space="preserve"> se </w:t>
+      </w:r>
+      <w:proofErr w:type="spellStart"/>
+      <w:r>
+        <w:t>izlistavaju</w:t>
+      </w:r>
+      <w:proofErr w:type="spellEnd"/>
+      <w:r>
+        <w:t xml:space="preserve"> </w:t>
+      </w:r>
+      <w:proofErr w:type="spellStart"/>
+      <w:r>
+        <w:t>svi</w:t>
+      </w:r>
+      <w:proofErr w:type="spellEnd"/>
+      <w:r>
+        <w:t xml:space="preserve"> </w:t>
+      </w:r>
+      <w:proofErr w:type="spellStart"/>
+      <w:r>
+        <w:t>filmovi</w:t>
+      </w:r>
+      <w:proofErr w:type="spellEnd"/>
+      <w:r>
+        <w:t xml:space="preserve"> tog </w:t>
+      </w:r>
+      <w:proofErr w:type="spellStart"/>
+      <w:r>
+        <w:t>žanra</w:t>
+      </w:r>
+      <w:proofErr w:type="spellEnd"/>
     </w:p>
     <w:p>
       <w:pPr>
@@ -2776,9 +3626,19 @@
           <w:bCs/>
           <w:color w:val="auto"/>
         </w:rPr>
-        <w:t>Tok događaja</w:t>
+        <w:t xml:space="preserve">Tok </w:t>
+      </w:r>
+      <w:proofErr w:type="spellStart"/>
+      <w:r>
+        <w:rPr>
+          <w:b/>
+          <w:bCs/>
+          <w:color w:val="auto"/>
+        </w:rPr>
+        <w:t>događaja</w:t>
       </w:r>
       <w:bookmarkEnd w:id="7"/>
+      <w:proofErr w:type="spellEnd"/>
     </w:p>
     <w:p>
       <w:pPr>
@@ -2788,21 +3648,81 @@
           <w:numId w:val="8"/>
         </w:numPr>
       </w:pPr>
+      <w:proofErr w:type="spellStart"/>
       <w:r>
         <w:t>K</w:t>
       </w:r>
       <w:r>
         <w:t>orisnik</w:t>
       </w:r>
-      <w:r>
-        <w:t xml:space="preserve"> </w:t>
-      </w:r>
-      <w:r>
-        <w:t xml:space="preserve">u određeno polje unosi </w:t>
-      </w:r>
-      <w:r>
-        <w:t>ime filma ili žanr filma koji traži</w:t>
-      </w:r>
+      <w:proofErr w:type="spellEnd"/>
+      <w:r>
+        <w:t xml:space="preserve"> </w:t>
+      </w:r>
+      <w:r>
+        <w:t xml:space="preserve">u </w:t>
+      </w:r>
+      <w:proofErr w:type="spellStart"/>
+      <w:r>
+        <w:t>određeno</w:t>
+      </w:r>
+      <w:proofErr w:type="spellEnd"/>
+      <w:r>
+        <w:t xml:space="preserve"> polje </w:t>
+      </w:r>
+      <w:proofErr w:type="spellStart"/>
+      <w:r>
+        <w:t>unosi</w:t>
+      </w:r>
+      <w:proofErr w:type="spellEnd"/>
+      <w:r>
+        <w:t xml:space="preserve"> </w:t>
+      </w:r>
+      <w:proofErr w:type="spellStart"/>
+      <w:r>
+        <w:t>ime</w:t>
+      </w:r>
+      <w:proofErr w:type="spellEnd"/>
+      <w:r>
+        <w:t xml:space="preserve"> </w:t>
+      </w:r>
+      <w:proofErr w:type="spellStart"/>
+      <w:r>
+        <w:t>filma</w:t>
+      </w:r>
+      <w:proofErr w:type="spellEnd"/>
+      <w:r>
+        <w:t xml:space="preserve"> </w:t>
+      </w:r>
+      <w:proofErr w:type="spellStart"/>
+      <w:r>
+        <w:t>ili</w:t>
+      </w:r>
+      <w:proofErr w:type="spellEnd"/>
+      <w:r>
+        <w:t xml:space="preserve"> </w:t>
+      </w:r>
+      <w:proofErr w:type="spellStart"/>
+      <w:r>
+        <w:t>žanr</w:t>
+      </w:r>
+      <w:proofErr w:type="spellEnd"/>
+      <w:r>
+        <w:t xml:space="preserve"> </w:t>
+      </w:r>
+      <w:proofErr w:type="spellStart"/>
+      <w:r>
+        <w:t>filma</w:t>
+      </w:r>
+      <w:proofErr w:type="spellEnd"/>
+      <w:r>
+        <w:t xml:space="preserve"> koji </w:t>
+      </w:r>
+      <w:proofErr w:type="spellStart"/>
+      <w:r>
+        <w:t>traži</w:t>
+      </w:r>
+      <w:proofErr w:type="spellEnd"/>
     </w:p>
     <w:p>
       <w:pPr>
@@ -2812,18 +3732,41 @@
           <w:numId w:val="8"/>
         </w:numPr>
       </w:pPr>
+      <w:proofErr w:type="spellStart"/>
       <w:r>
         <w:t>K</w:t>
       </w:r>
       <w:r>
         <w:t>orisnik</w:t>
       </w:r>
-      <w:r>
-        <w:t xml:space="preserve"> pritiska dugme </w:t>
-      </w:r>
-      <w:r>
-        <w:t>ENTER ili klikće na dugme za pretragu</w:t>
-      </w:r>
+      <w:proofErr w:type="spellEnd"/>
+      <w:r>
+        <w:t xml:space="preserve"> </w:t>
+      </w:r>
+      <w:proofErr w:type="spellStart"/>
+      <w:r>
+        <w:t>pritiska</w:t>
+      </w:r>
+      <w:proofErr w:type="spellEnd"/>
+      <w:r>
+        <w:t xml:space="preserve"> </w:t>
+      </w:r>
+      <w:proofErr w:type="spellStart"/>
+      <w:r>
+        <w:t>dugme</w:t>
+      </w:r>
+      <w:proofErr w:type="spellEnd"/>
+      <w:r>
+        <w:t xml:space="preserve"> </w:t>
+      </w:r>
+      <w:r>
+        <w:t xml:space="preserve">za </w:t>
+      </w:r>
+      <w:proofErr w:type="spellStart"/>
+      <w:r>
+        <w:t>pretragu</w:t>
+      </w:r>
+      <w:proofErr w:type="spellEnd"/>
       <w:r>
         <w:t xml:space="preserve"> </w:t>
       </w:r>
@@ -2836,12 +3779,35 @@
           <w:numId w:val="8"/>
         </w:numPr>
       </w:pPr>
-      <w:r>
-        <w:t xml:space="preserve">Sistem </w:t>
-      </w:r>
-      <w:r>
-        <w:t>izbacuje rezultate pretrage</w:t>
-      </w:r>
+      <w:proofErr w:type="spellStart"/>
+      <w:r>
+        <w:t>Sistem</w:t>
+      </w:r>
+      <w:proofErr w:type="spellEnd"/>
+      <w:r>
+        <w:t xml:space="preserve"> </w:t>
+      </w:r>
+      <w:proofErr w:type="spellStart"/>
+      <w:r>
+        <w:t>izbacuje</w:t>
+      </w:r>
+      <w:proofErr w:type="spellEnd"/>
+      <w:r>
+        <w:t xml:space="preserve"> </w:t>
+      </w:r>
+      <w:proofErr w:type="spellStart"/>
+      <w:r>
+        <w:t>rezultate</w:t>
+      </w:r>
+      <w:proofErr w:type="spellEnd"/>
+      <w:r>
+        <w:t xml:space="preserve"> </w:t>
+      </w:r>
+      <w:proofErr w:type="spellStart"/>
+      <w:r>
+        <w:t>pretrage</w:t>
+      </w:r>
+      <w:proofErr w:type="spellEnd"/>
     </w:p>
     <w:p>
       <w:pPr>
@@ -2853,6 +3819,7 @@
         </w:rPr>
       </w:pPr>
       <w:bookmarkStart w:id="8" w:name="_Toc129558280"/>
+      <w:proofErr w:type="spellStart"/>
       <w:r>
         <w:rPr>
           <w:b/>
@@ -2862,6 +3829,7 @@
         <w:t>Proširenja</w:t>
       </w:r>
       <w:bookmarkEnd w:id="8"/>
+      <w:proofErr w:type="spellEnd"/>
     </w:p>
     <w:p>
       <w:pPr>
@@ -2873,20 +3841,51 @@
       <w:r>
         <w:t xml:space="preserve">.1.    </w:t>
       </w:r>
+      <w:proofErr w:type="spellStart"/>
       <w:r>
         <w:t>K</w:t>
       </w:r>
       <w:r>
         <w:t>orisik</w:t>
       </w:r>
+      <w:proofErr w:type="spellEnd"/>
       <w:r>
         <w:t xml:space="preserve"> </w:t>
       </w:r>
       <w:r>
         <w:t xml:space="preserve">je </w:t>
       </w:r>
-      <w:r>
-        <w:t xml:space="preserve">pokrenuo pretragu bez unosa teksta u polje </w:t>
+      <w:proofErr w:type="spellStart"/>
+      <w:r>
+        <w:t>pokrenuo</w:t>
+      </w:r>
+      <w:proofErr w:type="spellEnd"/>
+      <w:r>
+        <w:t xml:space="preserve"> </w:t>
+      </w:r>
+      <w:proofErr w:type="spellStart"/>
+      <w:r>
+        <w:t>pretragu</w:t>
+      </w:r>
+      <w:proofErr w:type="spellEnd"/>
+      <w:r>
+        <w:t xml:space="preserve"> bez </w:t>
+      </w:r>
+      <w:proofErr w:type="spellStart"/>
+      <w:r>
+        <w:t>unosa</w:t>
+      </w:r>
+      <w:proofErr w:type="spellEnd"/>
+      <w:r>
+        <w:t xml:space="preserve"> </w:t>
+      </w:r>
+      <w:proofErr w:type="spellStart"/>
+      <w:r>
+        <w:t>teksta</w:t>
+      </w:r>
+      <w:proofErr w:type="spellEnd"/>
+      <w:r>
+        <w:t xml:space="preserve"> u polje </w:t>
       </w:r>
       <w:r>
         <w:t xml:space="preserve"> </w:t>
@@ -2898,14 +3897,61 @@
         <w:t>2</w:t>
       </w:r>
       <w:r>
-        <w:t xml:space="preserve">.1.1. Sistem obaveštava </w:t>
-      </w:r>
-      <w:r>
-        <w:t xml:space="preserve">korisnika o nepostojanju </w:t>
-      </w:r>
-      <w:r>
-        <w:t>imena ili žanra</w:t>
-      </w:r>
+        <w:t xml:space="preserve">.1.1. </w:t>
+      </w:r>
+      <w:proofErr w:type="spellStart"/>
+      <w:r>
+        <w:t>Sistem</w:t>
+      </w:r>
+      <w:proofErr w:type="spellEnd"/>
+      <w:r>
+        <w:t xml:space="preserve"> </w:t>
+      </w:r>
+      <w:proofErr w:type="spellStart"/>
+      <w:r>
+        <w:t>obaveštava</w:t>
+      </w:r>
+      <w:proofErr w:type="spellEnd"/>
+      <w:r>
+        <w:t xml:space="preserve"> </w:t>
+      </w:r>
+      <w:proofErr w:type="spellStart"/>
+      <w:r>
+        <w:t>korisnika</w:t>
+      </w:r>
+      <w:proofErr w:type="spellEnd"/>
+      <w:r>
+        <w:t xml:space="preserve"> o </w:t>
+      </w:r>
+      <w:proofErr w:type="spellStart"/>
+      <w:r>
+        <w:t>nepostojanju</w:t>
+      </w:r>
+      <w:proofErr w:type="spellEnd"/>
+      <w:r>
+        <w:t xml:space="preserve"> </w:t>
+      </w:r>
+      <w:proofErr w:type="spellStart"/>
+      <w:r>
+        <w:t>imena</w:t>
+      </w:r>
+      <w:proofErr w:type="spellEnd"/>
+      <w:r>
+        <w:t xml:space="preserve"> </w:t>
+      </w:r>
+      <w:proofErr w:type="spellStart"/>
+      <w:r>
+        <w:t>ili</w:t>
+      </w:r>
+      <w:proofErr w:type="spellEnd"/>
+      <w:r>
+        <w:t xml:space="preserve"> </w:t>
+      </w:r>
+      <w:proofErr w:type="spellStart"/>
+      <w:r>
+        <w:t>žanra</w:t>
+      </w:r>
+      <w:proofErr w:type="spellEnd"/>
       <w:r>
         <w:br/>
       </w:r>
@@ -2913,7 +3959,31 @@
         <w:t>2</w:t>
       </w:r>
       <w:r>
-        <w:t xml:space="preserve">.1.2. Povratak na korak </w:t>
+        <w:t xml:space="preserve">.1.2. </w:t>
+      </w:r>
+      <w:proofErr w:type="spellStart"/>
+      <w:r>
+        <w:t>Povratak</w:t>
+      </w:r>
+      <w:proofErr w:type="spellEnd"/>
+      <w:r>
+        <w:t xml:space="preserve"> </w:t>
+      </w:r>
+      <w:proofErr w:type="spellStart"/>
+      <w:r>
+        <w:t>na</w:t>
+      </w:r>
+      <w:proofErr w:type="spellEnd"/>
+      <w:r>
+        <w:t xml:space="preserve"> </w:t>
+      </w:r>
+      <w:proofErr w:type="spellStart"/>
+      <w:r>
+        <w:t>korak</w:t>
+      </w:r>
+      <w:proofErr w:type="spellEnd"/>
+      <w:r>
+        <w:t xml:space="preserve"> </w:t>
       </w:r>
       <w:r>
         <w:t>1</w:t>
@@ -2936,9 +4006,91 @@
       <w:r>
         <w:t xml:space="preserve">.    </w:t>
       </w:r>
-      <w:r>
-        <w:t>Nije pronađen ni jedan film čije se ime ili žanr poklapa sa unosom</w:t>
-      </w:r>
+      <w:proofErr w:type="spellStart"/>
+      <w:r>
+        <w:t>Nije</w:t>
+      </w:r>
+      <w:proofErr w:type="spellEnd"/>
+      <w:r>
+        <w:t xml:space="preserve"> </w:t>
+      </w:r>
+      <w:proofErr w:type="spellStart"/>
+      <w:r>
+        <w:t>pronađen</w:t>
+      </w:r>
+      <w:proofErr w:type="spellEnd"/>
+      <w:r>
+        <w:t xml:space="preserve"> </w:t>
+      </w:r>
+      <w:proofErr w:type="spellStart"/>
+      <w:r>
+        <w:t>ni</w:t>
+      </w:r>
+      <w:proofErr w:type="spellEnd"/>
+      <w:r>
+        <w:t xml:space="preserve"> </w:t>
+      </w:r>
+      <w:proofErr w:type="spellStart"/>
+      <w:r>
+        <w:t>jedan</w:t>
+      </w:r>
+      <w:proofErr w:type="spellEnd"/>
+      <w:r>
+        <w:t xml:space="preserve"> film </w:t>
+      </w:r>
+      <w:proofErr w:type="spellStart"/>
+      <w:r>
+        <w:t>čije</w:t>
+      </w:r>
+      <w:proofErr w:type="spellEnd"/>
+      <w:r>
+        <w:t xml:space="preserve"> se </w:t>
+      </w:r>
+      <w:proofErr w:type="spellStart"/>
+      <w:r>
+        <w:t>ime</w:t>
+      </w:r>
+      <w:proofErr w:type="spellEnd"/>
+      <w:r>
+        <w:t xml:space="preserve"> </w:t>
+      </w:r>
+      <w:proofErr w:type="spellStart"/>
+      <w:r>
+        <w:t>ili</w:t>
+      </w:r>
+      <w:proofErr w:type="spellEnd"/>
+      <w:r>
+        <w:t xml:space="preserve"> </w:t>
+      </w:r>
+      <w:proofErr w:type="spellStart"/>
+      <w:r>
+        <w:t>žanr</w:t>
+      </w:r>
+      <w:proofErr w:type="spellEnd"/>
+      <w:r>
+        <w:t xml:space="preserve"> </w:t>
+      </w:r>
+      <w:proofErr w:type="spellStart"/>
+      <w:r>
+        <w:t>poklapa</w:t>
+      </w:r>
+      <w:proofErr w:type="spellEnd"/>
+      <w:r>
+        <w:t xml:space="preserve"> </w:t>
+      </w:r>
+      <w:proofErr w:type="spellStart"/>
+      <w:r>
+        <w:t>sa</w:t>
+      </w:r>
+      <w:proofErr w:type="spellEnd"/>
+      <w:r>
+        <w:t xml:space="preserve"> </w:t>
+      </w:r>
+      <w:proofErr w:type="spellStart"/>
+      <w:r>
+        <w:t>unosom</w:t>
+      </w:r>
+      <w:proofErr w:type="spellEnd"/>
       <w:r>
         <w:br/>
       </w:r>
@@ -2958,7 +4110,31 @@
         <w:t>1</w:t>
       </w:r>
       <w:r>
-        <w:t xml:space="preserve">. Povratak na korak </w:t>
+        <w:t xml:space="preserve">. </w:t>
+      </w:r>
+      <w:proofErr w:type="spellStart"/>
+      <w:r>
+        <w:t>Povratak</w:t>
+      </w:r>
+      <w:proofErr w:type="spellEnd"/>
+      <w:r>
+        <w:t xml:space="preserve"> </w:t>
+      </w:r>
+      <w:proofErr w:type="spellStart"/>
+      <w:r>
+        <w:t>na</w:t>
+      </w:r>
+      <w:proofErr w:type="spellEnd"/>
+      <w:r>
+        <w:t xml:space="preserve"> </w:t>
+      </w:r>
+      <w:proofErr w:type="spellStart"/>
+      <w:r>
+        <w:t>korak</w:t>
+      </w:r>
+      <w:proofErr w:type="spellEnd"/>
+      <w:r>
+        <w:t xml:space="preserve"> </w:t>
       </w:r>
       <w:r>
         <w:t>1</w:t>
@@ -3002,22 +4178,47 @@
         </w:rPr>
       </w:pPr>
       <w:bookmarkStart w:id="9" w:name="_Toc129558281"/>
+      <w:proofErr w:type="spellStart"/>
       <w:r>
         <w:rPr>
           <w:b/>
           <w:bCs/>
           <w:color w:val="auto"/>
         </w:rPr>
-        <w:t>Posebni zahtevi</w:t>
+        <w:t>Posebni</w:t>
+      </w:r>
+      <w:proofErr w:type="spellEnd"/>
+      <w:r>
+        <w:rPr>
+          <w:b/>
+          <w:bCs/>
+          <w:color w:val="auto"/>
+        </w:rPr>
+        <w:t xml:space="preserve"> </w:t>
+      </w:r>
+      <w:proofErr w:type="spellStart"/>
+      <w:r>
+        <w:rPr>
+          <w:b/>
+          <w:bCs/>
+          <w:color w:val="auto"/>
+        </w:rPr>
+        <w:t>zahtevi</w:t>
       </w:r>
       <w:bookmarkEnd w:id="9"/>
+      <w:proofErr w:type="spellEnd"/>
     </w:p>
     <w:p>
       <w:pPr>
         <w:ind w:left="576"/>
       </w:pPr>
-      <w:r>
-        <w:t>Nema.</w:t>
+      <w:proofErr w:type="spellStart"/>
+      <w:r>
+        <w:t>Nema</w:t>
+      </w:r>
+      <w:proofErr w:type="spellEnd"/>
+      <w:r>
+        <w:t>.</w:t>
       </w:r>
     </w:p>
     <w:p>
@@ -3030,6 +4231,7 @@
         </w:rPr>
       </w:pPr>
       <w:bookmarkStart w:id="10" w:name="_Toc129558282"/>
+      <w:proofErr w:type="spellStart"/>
       <w:r>
         <w:rPr>
           <w:b/>
@@ -3039,17 +4241,108 @@
         <w:t>Preduslovi</w:t>
       </w:r>
       <w:bookmarkEnd w:id="10"/>
+      <w:proofErr w:type="spellEnd"/>
     </w:p>
     <w:p>
       <w:pPr>
         <w:ind w:left="576"/>
       </w:pPr>
-      <w:r>
-        <w:t xml:space="preserve">Korisnik </w:t>
-      </w:r>
-      <w:r>
-        <w:t>se nalazi na stranici gde su izlistani svi filmovi iz baze podataka</w:t>
-      </w:r>
+      <w:proofErr w:type="spellStart"/>
+      <w:r>
+        <w:t>Korisnik</w:t>
+      </w:r>
+      <w:proofErr w:type="spellEnd"/>
+      <w:r>
+        <w:t xml:space="preserve"> </w:t>
+      </w:r>
+      <w:r>
+        <w:t xml:space="preserve">se </w:t>
+      </w:r>
+      <w:proofErr w:type="spellStart"/>
+      <w:r>
+        <w:t>nalazi</w:t>
+      </w:r>
+      <w:proofErr w:type="spellEnd"/>
+      <w:r>
+        <w:t xml:space="preserve"> </w:t>
+      </w:r>
+      <w:proofErr w:type="spellStart"/>
+      <w:r>
+        <w:t>na</w:t>
+      </w:r>
+      <w:proofErr w:type="spellEnd"/>
+      <w:r>
+        <w:t xml:space="preserve"> </w:t>
+      </w:r>
+      <w:proofErr w:type="spellStart"/>
+      <w:r>
+        <w:t>stranici</w:t>
+      </w:r>
+      <w:proofErr w:type="spellEnd"/>
+      <w:r>
+        <w:t xml:space="preserve"> </w:t>
+      </w:r>
+      <w:proofErr w:type="spellStart"/>
+      <w:r>
+        <w:t>gde</w:t>
+      </w:r>
+      <w:proofErr w:type="spellEnd"/>
+      <w:r>
+        <w:t xml:space="preserve"> </w:t>
+      </w:r>
+      <w:proofErr w:type="spellStart"/>
+      <w:r>
+        <w:t>su</w:t>
+      </w:r>
+      <w:proofErr w:type="spellEnd"/>
+      <w:r>
+        <w:t xml:space="preserve"> </w:t>
+      </w:r>
+      <w:proofErr w:type="spellStart"/>
+      <w:r>
+        <w:t>izlistani</w:t>
+      </w:r>
+      <w:proofErr w:type="spellEnd"/>
+      <w:r>
+        <w:t xml:space="preserve"> </w:t>
+      </w:r>
+      <w:proofErr w:type="spellStart"/>
+      <w:r>
+        <w:t>svi</w:t>
+      </w:r>
+      <w:proofErr w:type="spellEnd"/>
+      <w:r>
+        <w:t xml:space="preserve"> </w:t>
+      </w:r>
+      <w:proofErr w:type="spellStart"/>
+      <w:r>
+        <w:t>filmovi</w:t>
+      </w:r>
+      <w:proofErr w:type="spellEnd"/>
+      <w:r>
+        <w:t xml:space="preserve"> </w:t>
+      </w:r>
+      <w:proofErr w:type="spellStart"/>
+      <w:r>
+        <w:t>iz</w:t>
+      </w:r>
+      <w:proofErr w:type="spellEnd"/>
+      <w:r>
+        <w:t xml:space="preserve"> </w:t>
+      </w:r>
+      <w:proofErr w:type="spellStart"/>
+      <w:r>
+        <w:t>baze</w:t>
+      </w:r>
+      <w:proofErr w:type="spellEnd"/>
+      <w:r>
+        <w:t xml:space="preserve"> </w:t>
+      </w:r>
+      <w:proofErr w:type="spellStart"/>
+      <w:r>
+        <w:t>podataka</w:t>
+      </w:r>
+      <w:proofErr w:type="spellEnd"/>
       <w:r>
         <w:t>.</w:t>
       </w:r>
@@ -3063,6 +4356,7 @@
         </w:rPr>
       </w:pPr>
       <w:bookmarkStart w:id="11" w:name="_Toc129558283"/>
+      <w:proofErr w:type="spellStart"/>
       <w:r>
         <w:rPr>
           <w:b/>
@@ -3072,16 +4366,36 @@
         <w:t>Posledice</w:t>
       </w:r>
       <w:bookmarkEnd w:id="11"/>
+      <w:proofErr w:type="spellEnd"/>
     </w:p>
     <w:p>
       <w:pPr>
         <w:ind w:left="576"/>
       </w:pPr>
-      <w:r>
-        <w:t>Izlistavanje traženih filmova.</w:t>
-      </w:r>
-      <w:bookmarkStart w:id="12" w:name="_GoBack"/>
-      <w:bookmarkEnd w:id="12"/>
+      <w:proofErr w:type="spellStart"/>
+      <w:r>
+        <w:t>Izlistavanje</w:t>
+      </w:r>
+      <w:proofErr w:type="spellEnd"/>
+      <w:r>
+        <w:t xml:space="preserve"> </w:t>
+      </w:r>
+      <w:proofErr w:type="spellStart"/>
+      <w:r>
+        <w:t>traženih</w:t>
+      </w:r>
+      <w:proofErr w:type="spellEnd"/>
+      <w:r>
+        <w:t xml:space="preserve"> </w:t>
+      </w:r>
+      <w:proofErr w:type="spellStart"/>
+      <w:r>
+        <w:t>filmova</w:t>
+      </w:r>
+      <w:proofErr w:type="spellEnd"/>
+      <w:r>
+        <w:t>.</w:t>
+      </w:r>
       <w:r>
         <w:br/>
       </w:r>
@@ -3133,7 +4447,7 @@
 </file>
 
 <file path=word/endnotes.xml><?xml version="1.0" encoding="utf-8"?>
-<w:endnotes xmlns:wpc="http://schemas.microsoft.com/office/word/2010/wordprocessingCanvas" xmlns:cx="http://schemas.microsoft.com/office/drawing/2014/chartex" xmlns:cx1="http://schemas.microsoft.com/office/drawing/2015/9/8/chartex" xmlns:cx2="http://schemas.microsoft.com/office/drawing/2015/10/21/chartex" xmlns:cx3="http://schemas.microsoft.com/office/drawing/2016/5/9/chartex" xmlns:cx4="http://schemas.microsoft.com/office/drawing/2016/5/10/chartex" xmlns:cx5="http://schemas.microsoft.com/office/drawing/2016/5/11/chartex" xmlns:cx6="http://schemas.microsoft.com/office/drawing/2016/5/12/chartex" xmlns:cx7="http://schemas.microsoft.com/office/drawing/2016/5/13/chartex" xmlns:cx8="http://schemas.microsoft.com/office/drawing/2016/5/14/chartex" xmlns:mc="http://schemas.openxmlformats.org/markup-compatibility/2006" xmlns:aink="http://schemas.microsoft.com/office/drawing/2016/ink" xmlns:am3d="http://schemas.microsoft.com/office/drawing/2017/model3d" xmlns:o="urn:schemas-microsoft-com:office:office" xmlns:r="http://schemas.openxmlformats.org/officeDocument/2006/relationships" xmlns:m="http://schemas.openxmlformats.org/officeDocument/2006/math" xmlns:v="urn:schemas-microsoft-com:vml" xmlns:wp14="http://schemas.microsoft.com/office/word/2010/wordprocessingDrawing" xmlns:wp="http://schemas.openxmlformats.org/drawingml/2006/wordprocessingDrawing" xmlns:w10="urn:schemas-microsoft-com:office:word" xmlns:w="http://schemas.openxmlformats.org/wordprocessingml/2006/main" xmlns:w14="http://schemas.microsoft.com/office/word/2010/wordml" xmlns:w15="http://schemas.microsoft.com/office/word/2012/wordml" xmlns:w16cid="http://schemas.microsoft.com/office/word/2016/wordml/cid" xmlns:w16se="http://schemas.microsoft.com/office/word/2015/wordml/symex" xmlns:wpg="http://schemas.microsoft.com/office/word/2010/wordprocessingGroup" xmlns:wpi="http://schemas.microsoft.com/office/word/2010/wordprocessingInk" xmlns:wne="http://schemas.microsoft.com/office/word/2006/wordml" xmlns:wps="http://schemas.microsoft.com/office/word/2010/wordprocessingShape" mc:Ignorable="w14 w15 w16se w16cid wp14">
+<w:endnotes xmlns:wpc="http://schemas.microsoft.com/office/word/2010/wordprocessingCanvas" xmlns:cx="http://schemas.microsoft.com/office/drawing/2014/chartex" xmlns:cx1="http://schemas.microsoft.com/office/drawing/2015/9/8/chartex" xmlns:cx2="http://schemas.microsoft.com/office/drawing/2015/10/21/chartex" xmlns:cx3="http://schemas.microsoft.com/office/drawing/2016/5/9/chartex" xmlns:cx4="http://schemas.microsoft.com/office/drawing/2016/5/10/chartex" xmlns:cx5="http://schemas.microsoft.com/office/drawing/2016/5/11/chartex" xmlns:cx6="http://schemas.microsoft.com/office/drawing/2016/5/12/chartex" xmlns:cx7="http://schemas.microsoft.com/office/drawing/2016/5/13/chartex" xmlns:cx8="http://schemas.microsoft.com/office/drawing/2016/5/14/chartex" xmlns:mc="http://schemas.openxmlformats.org/markup-compatibility/2006" xmlns:aink="http://schemas.microsoft.com/office/drawing/2016/ink" xmlns:am3d="http://schemas.microsoft.com/office/drawing/2017/model3d" xmlns:o="urn:schemas-microsoft-com:office:office" xmlns:r="http://schemas.openxmlformats.org/officeDocument/2006/relationships" xmlns:m="http://schemas.openxmlformats.org/officeDocument/2006/math" xmlns:v="urn:schemas-microsoft-com:vml" xmlns:wp14="http://schemas.microsoft.com/office/word/2010/wordprocessingDrawing" xmlns:wp="http://schemas.openxmlformats.org/drawingml/2006/wordprocessingDrawing" xmlns:w10="urn:schemas-microsoft-com:office:word" xmlns:w="http://schemas.openxmlformats.org/wordprocessingml/2006/main" xmlns:w14="http://schemas.microsoft.com/office/word/2010/wordml" xmlns:w15="http://schemas.microsoft.com/office/word/2012/wordml" xmlns:w16cex="http://schemas.microsoft.com/office/word/2018/wordml/cex" xmlns:w16cid="http://schemas.microsoft.com/office/word/2016/wordml/cid" xmlns:w16="http://schemas.microsoft.com/office/word/2018/wordml" xmlns:w16sdtdh="http://schemas.microsoft.com/office/word/2020/wordml/sdtdatahash" xmlns:w16se="http://schemas.microsoft.com/office/word/2015/wordml/symex" xmlns:wpg="http://schemas.microsoft.com/office/word/2010/wordprocessingGroup" xmlns:wpi="http://schemas.microsoft.com/office/word/2010/wordprocessingInk" xmlns:wne="http://schemas.microsoft.com/office/word/2006/wordml" xmlns:wps="http://schemas.microsoft.com/office/word/2010/wordprocessingShape" mc:Ignorable="w14 w15 w16se w16cid w16 w16cex w16sdtdh wp14">
   <w:endnote w:type="separator" w:id="-1">
     <w:p>
       <w:pPr>
@@ -3158,7 +4472,7 @@
 </file>
 
 <file path=word/footer1.xml><?xml version="1.0" encoding="utf-8"?>
-<w:ftr xmlns:wpc="http://schemas.microsoft.com/office/word/2010/wordprocessingCanvas" xmlns:cx="http://schemas.microsoft.com/office/drawing/2014/chartex" xmlns:cx1="http://schemas.microsoft.com/office/drawing/2015/9/8/chartex" xmlns:cx2="http://schemas.microsoft.com/office/drawing/2015/10/21/chartex" xmlns:cx3="http://schemas.microsoft.com/office/drawing/2016/5/9/chartex" xmlns:cx4="http://schemas.microsoft.com/office/drawing/2016/5/10/chartex" xmlns:cx5="http://schemas.microsoft.com/office/drawing/2016/5/11/chartex" xmlns:cx6="http://schemas.microsoft.com/office/drawing/2016/5/12/chartex" xmlns:cx7="http://schemas.microsoft.com/office/drawing/2016/5/13/chartex" xmlns:cx8="http://schemas.microsoft.com/office/drawing/2016/5/14/chartex" xmlns:mc="http://schemas.openxmlformats.org/markup-compatibility/2006" xmlns:aink="http://schemas.microsoft.com/office/drawing/2016/ink" xmlns:am3d="http://schemas.microsoft.com/office/drawing/2017/model3d" xmlns:o="urn:schemas-microsoft-com:office:office" xmlns:r="http://schemas.openxmlformats.org/officeDocument/2006/relationships" xmlns:m="http://schemas.openxmlformats.org/officeDocument/2006/math" xmlns:v="urn:schemas-microsoft-com:vml" xmlns:wp14="http://schemas.microsoft.com/office/word/2010/wordprocessingDrawing" xmlns:wp="http://schemas.openxmlformats.org/drawingml/2006/wordprocessingDrawing" xmlns:w10="urn:schemas-microsoft-com:office:word" xmlns:w="http://schemas.openxmlformats.org/wordprocessingml/2006/main" xmlns:w14="http://schemas.microsoft.com/office/word/2010/wordml" xmlns:w15="http://schemas.microsoft.com/office/word/2012/wordml" xmlns:w16cid="http://schemas.microsoft.com/office/word/2016/wordml/cid" xmlns:w16se="http://schemas.microsoft.com/office/word/2015/wordml/symex" xmlns:wpg="http://schemas.microsoft.com/office/word/2010/wordprocessingGroup" xmlns:wpi="http://schemas.microsoft.com/office/word/2010/wordprocessingInk" xmlns:wne="http://schemas.microsoft.com/office/word/2006/wordml" xmlns:wps="http://schemas.microsoft.com/office/word/2010/wordprocessingShape" mc:Ignorable="w14 w15 w16se w16cid wp14">
+<w:ftr xmlns:wpc="http://schemas.microsoft.com/office/word/2010/wordprocessingCanvas" xmlns:cx="http://schemas.microsoft.com/office/drawing/2014/chartex" xmlns:cx1="http://schemas.microsoft.com/office/drawing/2015/9/8/chartex" xmlns:cx2="http://schemas.microsoft.com/office/drawing/2015/10/21/chartex" xmlns:cx3="http://schemas.microsoft.com/office/drawing/2016/5/9/chartex" xmlns:cx4="http://schemas.microsoft.com/office/drawing/2016/5/10/chartex" xmlns:cx5="http://schemas.microsoft.com/office/drawing/2016/5/11/chartex" xmlns:cx6="http://schemas.microsoft.com/office/drawing/2016/5/12/chartex" xmlns:cx7="http://schemas.microsoft.com/office/drawing/2016/5/13/chartex" xmlns:cx8="http://schemas.microsoft.com/office/drawing/2016/5/14/chartex" xmlns:mc="http://schemas.openxmlformats.org/markup-compatibility/2006" xmlns:aink="http://schemas.microsoft.com/office/drawing/2016/ink" xmlns:am3d="http://schemas.microsoft.com/office/drawing/2017/model3d" xmlns:o="urn:schemas-microsoft-com:office:office" xmlns:r="http://schemas.openxmlformats.org/officeDocument/2006/relationships" xmlns:m="http://schemas.openxmlformats.org/officeDocument/2006/math" xmlns:v="urn:schemas-microsoft-com:vml" xmlns:wp14="http://schemas.microsoft.com/office/word/2010/wordprocessingDrawing" xmlns:wp="http://schemas.openxmlformats.org/drawingml/2006/wordprocessingDrawing" xmlns:w10="urn:schemas-microsoft-com:office:word" xmlns:w="http://schemas.openxmlformats.org/wordprocessingml/2006/main" xmlns:w14="http://schemas.microsoft.com/office/word/2010/wordml" xmlns:w15="http://schemas.microsoft.com/office/word/2012/wordml" xmlns:w16cex="http://schemas.microsoft.com/office/word/2018/wordml/cex" xmlns:w16cid="http://schemas.microsoft.com/office/word/2016/wordml/cid" xmlns:w16="http://schemas.microsoft.com/office/word/2018/wordml" xmlns:w16sdtdh="http://schemas.microsoft.com/office/word/2020/wordml/sdtdatahash" xmlns:w16se="http://schemas.microsoft.com/office/word/2015/wordml/symex" xmlns:wpg="http://schemas.microsoft.com/office/word/2010/wordprocessingGroup" xmlns:wpi="http://schemas.microsoft.com/office/word/2010/wordprocessingInk" xmlns:wne="http://schemas.microsoft.com/office/word/2006/wordml" xmlns:wps="http://schemas.microsoft.com/office/word/2010/wordprocessingShape" mc:Ignorable="w14 w15 w16se w16cid w16 w16cex w16sdtdh wp14">
   <w:p>
     <w:pPr>
       <w:pStyle w:val="Footer"/>
@@ -3319,7 +4633,7 @@
 </file>
 
 <file path=word/footnotes.xml><?xml version="1.0" encoding="utf-8"?>
-<w:footnotes xmlns:wpc="http://schemas.microsoft.com/office/word/2010/wordprocessingCanvas" xmlns:cx="http://schemas.microsoft.com/office/drawing/2014/chartex" xmlns:cx1="http://schemas.microsoft.com/office/drawing/2015/9/8/chartex" xmlns:cx2="http://schemas.microsoft.com/office/drawing/2015/10/21/chartex" xmlns:cx3="http://schemas.microsoft.com/office/drawing/2016/5/9/chartex" xmlns:cx4="http://schemas.microsoft.com/office/drawing/2016/5/10/chartex" xmlns:cx5="http://schemas.microsoft.com/office/drawing/2016/5/11/chartex" xmlns:cx6="http://schemas.microsoft.com/office/drawing/2016/5/12/chartex" xmlns:cx7="http://schemas.microsoft.com/office/drawing/2016/5/13/chartex" xmlns:cx8="http://schemas.microsoft.com/office/drawing/2016/5/14/chartex" xmlns:mc="http://schemas.openxmlformats.org/markup-compatibility/2006" xmlns:aink="http://schemas.microsoft.com/office/drawing/2016/ink" xmlns:am3d="http://schemas.microsoft.com/office/drawing/2017/model3d" xmlns:o="urn:schemas-microsoft-com:office:office" xmlns:r="http://schemas.openxmlformats.org/officeDocument/2006/relationships" xmlns:m="http://schemas.openxmlformats.org/officeDocument/2006/math" xmlns:v="urn:schemas-microsoft-com:vml" xmlns:wp14="http://schemas.microsoft.com/office/word/2010/wordprocessingDrawing" xmlns:wp="http://schemas.openxmlformats.org/drawingml/2006/wordprocessingDrawing" xmlns:w10="urn:schemas-microsoft-com:office:word" xmlns:w="http://schemas.openxmlformats.org/wordprocessingml/2006/main" xmlns:w14="http://schemas.microsoft.com/office/word/2010/wordml" xmlns:w15="http://schemas.microsoft.com/office/word/2012/wordml" xmlns:w16cid="http://schemas.microsoft.com/office/word/2016/wordml/cid" xmlns:w16se="http://schemas.microsoft.com/office/word/2015/wordml/symex" xmlns:wpg="http://schemas.microsoft.com/office/word/2010/wordprocessingGroup" xmlns:wpi="http://schemas.microsoft.com/office/word/2010/wordprocessingInk" xmlns:wne="http://schemas.microsoft.com/office/word/2006/wordml" xmlns:wps="http://schemas.microsoft.com/office/word/2010/wordprocessingShape" mc:Ignorable="w14 w15 w16se w16cid wp14">
+<w:footnotes xmlns:wpc="http://schemas.microsoft.com/office/word/2010/wordprocessingCanvas" xmlns:cx="http://schemas.microsoft.com/office/drawing/2014/chartex" xmlns:cx1="http://schemas.microsoft.com/office/drawing/2015/9/8/chartex" xmlns:cx2="http://schemas.microsoft.com/office/drawing/2015/10/21/chartex" xmlns:cx3="http://schemas.microsoft.com/office/drawing/2016/5/9/chartex" xmlns:cx4="http://schemas.microsoft.com/office/drawing/2016/5/10/chartex" xmlns:cx5="http://schemas.microsoft.com/office/drawing/2016/5/11/chartex" xmlns:cx6="http://schemas.microsoft.com/office/drawing/2016/5/12/chartex" xmlns:cx7="http://schemas.microsoft.com/office/drawing/2016/5/13/chartex" xmlns:cx8="http://schemas.microsoft.com/office/drawing/2016/5/14/chartex" xmlns:mc="http://schemas.openxmlformats.org/markup-compatibility/2006" xmlns:aink="http://schemas.microsoft.com/office/drawing/2016/ink" xmlns:am3d="http://schemas.microsoft.com/office/drawing/2017/model3d" xmlns:o="urn:schemas-microsoft-com:office:office" xmlns:r="http://schemas.openxmlformats.org/officeDocument/2006/relationships" xmlns:m="http://schemas.openxmlformats.org/officeDocument/2006/math" xmlns:v="urn:schemas-microsoft-com:vml" xmlns:wp14="http://schemas.microsoft.com/office/word/2010/wordprocessingDrawing" xmlns:wp="http://schemas.openxmlformats.org/drawingml/2006/wordprocessingDrawing" xmlns:w10="urn:schemas-microsoft-com:office:word" xmlns:w="http://schemas.openxmlformats.org/wordprocessingml/2006/main" xmlns:w14="http://schemas.microsoft.com/office/word/2010/wordml" xmlns:w15="http://schemas.microsoft.com/office/word/2012/wordml" xmlns:w16cex="http://schemas.microsoft.com/office/word/2018/wordml/cex" xmlns:w16cid="http://schemas.microsoft.com/office/word/2016/wordml/cid" xmlns:w16="http://schemas.microsoft.com/office/word/2018/wordml" xmlns:w16sdtdh="http://schemas.microsoft.com/office/word/2020/wordml/sdtdatahash" xmlns:w16se="http://schemas.microsoft.com/office/word/2015/wordml/symex" xmlns:wpg="http://schemas.microsoft.com/office/word/2010/wordprocessingGroup" xmlns:wpi="http://schemas.microsoft.com/office/word/2010/wordprocessingInk" xmlns:wne="http://schemas.microsoft.com/office/word/2006/wordml" xmlns:wps="http://schemas.microsoft.com/office/word/2010/wordprocessingShape" mc:Ignorable="w14 w15 w16se w16cid w16 w16cex w16sdtdh wp14">
   <w:footnote w:type="separator" w:id="-1">
     <w:p>
       <w:pPr>
@@ -3344,7 +4658,7 @@
 </file>
 
 <file path=word/header1.xml><?xml version="1.0" encoding="utf-8"?>
-<w:hdr xmlns:wpc="http://schemas.microsoft.com/office/word/2010/wordprocessingCanvas" xmlns:cx="http://schemas.microsoft.com/office/drawing/2014/chartex" xmlns:cx1="http://schemas.microsoft.com/office/drawing/2015/9/8/chartex" xmlns:cx2="http://schemas.microsoft.com/office/drawing/2015/10/21/chartex" xmlns:cx3="http://schemas.microsoft.com/office/drawing/2016/5/9/chartex" xmlns:cx4="http://schemas.microsoft.com/office/drawing/2016/5/10/chartex" xmlns:cx5="http://schemas.microsoft.com/office/drawing/2016/5/11/chartex" xmlns:cx6="http://schemas.microsoft.com/office/drawing/2016/5/12/chartex" xmlns:cx7="http://schemas.microsoft.com/office/drawing/2016/5/13/chartex" xmlns:cx8="http://schemas.microsoft.com/office/drawing/2016/5/14/chartex" xmlns:mc="http://schemas.openxmlformats.org/markup-compatibility/2006" xmlns:aink="http://schemas.microsoft.com/office/drawing/2016/ink" xmlns:am3d="http://schemas.microsoft.com/office/drawing/2017/model3d" xmlns:o="urn:schemas-microsoft-com:office:office" xmlns:r="http://schemas.openxmlformats.org/officeDocument/2006/relationships" xmlns:m="http://schemas.openxmlformats.org/officeDocument/2006/math" xmlns:v="urn:schemas-microsoft-com:vml" xmlns:wp14="http://schemas.microsoft.com/office/word/2010/wordprocessingDrawing" xmlns:wp="http://schemas.openxmlformats.org/drawingml/2006/wordprocessingDrawing" xmlns:w10="urn:schemas-microsoft-com:office:word" xmlns:w="http://schemas.openxmlformats.org/wordprocessingml/2006/main" xmlns:w14="http://schemas.microsoft.com/office/word/2010/wordml" xmlns:w15="http://schemas.microsoft.com/office/word/2012/wordml" xmlns:w16cid="http://schemas.microsoft.com/office/word/2016/wordml/cid" xmlns:w16se="http://schemas.microsoft.com/office/word/2015/wordml/symex" xmlns:wpg="http://schemas.microsoft.com/office/word/2010/wordprocessingGroup" xmlns:wpi="http://schemas.microsoft.com/office/word/2010/wordprocessingInk" xmlns:wne="http://schemas.microsoft.com/office/word/2006/wordml" xmlns:wps="http://schemas.microsoft.com/office/word/2010/wordprocessingShape" mc:Ignorable="w14 w15 w16se w16cid wp14">
+<w:hdr xmlns:wpc="http://schemas.microsoft.com/office/word/2010/wordprocessingCanvas" xmlns:cx="http://schemas.microsoft.com/office/drawing/2014/chartex" xmlns:cx1="http://schemas.microsoft.com/office/drawing/2015/9/8/chartex" xmlns:cx2="http://schemas.microsoft.com/office/drawing/2015/10/21/chartex" xmlns:cx3="http://schemas.microsoft.com/office/drawing/2016/5/9/chartex" xmlns:cx4="http://schemas.microsoft.com/office/drawing/2016/5/10/chartex" xmlns:cx5="http://schemas.microsoft.com/office/drawing/2016/5/11/chartex" xmlns:cx6="http://schemas.microsoft.com/office/drawing/2016/5/12/chartex" xmlns:cx7="http://schemas.microsoft.com/office/drawing/2016/5/13/chartex" xmlns:cx8="http://schemas.microsoft.com/office/drawing/2016/5/14/chartex" xmlns:mc="http://schemas.openxmlformats.org/markup-compatibility/2006" xmlns:aink="http://schemas.microsoft.com/office/drawing/2016/ink" xmlns:am3d="http://schemas.microsoft.com/office/drawing/2017/model3d" xmlns:o="urn:schemas-microsoft-com:office:office" xmlns:r="http://schemas.openxmlformats.org/officeDocument/2006/relationships" xmlns:m="http://schemas.openxmlformats.org/officeDocument/2006/math" xmlns:v="urn:schemas-microsoft-com:vml" xmlns:wp14="http://schemas.microsoft.com/office/word/2010/wordprocessingDrawing" xmlns:wp="http://schemas.openxmlformats.org/drawingml/2006/wordprocessingDrawing" xmlns:w10="urn:schemas-microsoft-com:office:word" xmlns:w="http://schemas.openxmlformats.org/wordprocessingml/2006/main" xmlns:w14="http://schemas.microsoft.com/office/word/2010/wordml" xmlns:w15="http://schemas.microsoft.com/office/word/2012/wordml" xmlns:w16cex="http://schemas.microsoft.com/office/word/2018/wordml/cex" xmlns:w16cid="http://schemas.microsoft.com/office/word/2016/wordml/cid" xmlns:w16="http://schemas.microsoft.com/office/word/2018/wordml" xmlns:w16sdtdh="http://schemas.microsoft.com/office/word/2020/wordml/sdtdatahash" xmlns:w16se="http://schemas.microsoft.com/office/word/2015/wordml/symex" xmlns:wpg="http://schemas.microsoft.com/office/word/2010/wordprocessingGroup" xmlns:wpi="http://schemas.microsoft.com/office/word/2010/wordprocessingInk" xmlns:wne="http://schemas.microsoft.com/office/word/2006/wordml" xmlns:wps="http://schemas.microsoft.com/office/word/2010/wordprocessingShape" mc:Ignorable="w14 w15 w16se w16cid w16 w16cex w16sdtdh wp14">
   <w:p>
     <w:pPr>
       <w:pStyle w:val="Header"/>
@@ -3483,7 +4797,7 @@
 </file>
 
 <file path=word/numbering.xml><?xml version="1.0" encoding="utf-8"?>
-<w:numbering xmlns:wpc="http://schemas.microsoft.com/office/word/2010/wordprocessingCanvas" xmlns:cx="http://schemas.microsoft.com/office/drawing/2014/chartex" xmlns:cx1="http://schemas.microsoft.com/office/drawing/2015/9/8/chartex" xmlns:cx2="http://schemas.microsoft.com/office/drawing/2015/10/21/chartex" xmlns:cx3="http://schemas.microsoft.com/office/drawing/2016/5/9/chartex" xmlns:cx4="http://schemas.microsoft.com/office/drawing/2016/5/10/chartex" xmlns:cx5="http://schemas.microsoft.com/office/drawing/2016/5/11/chartex" xmlns:cx6="http://schemas.microsoft.com/office/drawing/2016/5/12/chartex" xmlns:cx7="http://schemas.microsoft.com/office/drawing/2016/5/13/chartex" xmlns:cx8="http://schemas.microsoft.com/office/drawing/2016/5/14/chartex" xmlns:mc="http://schemas.openxmlformats.org/markup-compatibility/2006" xmlns:aink="http://schemas.microsoft.com/office/drawing/2016/ink" xmlns:am3d="http://schemas.microsoft.com/office/drawing/2017/model3d" xmlns:o="urn:schemas-microsoft-com:office:office" xmlns:r="http://schemas.openxmlformats.org/officeDocument/2006/relationships" xmlns:m="http://schemas.openxmlformats.org/officeDocument/2006/math" xmlns:v="urn:schemas-microsoft-com:vml" xmlns:wp14="http://schemas.microsoft.com/office/word/2010/wordprocessingDrawing" xmlns:wp="http://schemas.openxmlformats.org/drawingml/2006/wordprocessingDrawing" xmlns:w10="urn:schemas-microsoft-com:office:word" xmlns:w="http://schemas.openxmlformats.org/wordprocessingml/2006/main" xmlns:w14="http://schemas.microsoft.com/office/word/2010/wordml" xmlns:w15="http://schemas.microsoft.com/office/word/2012/wordml" xmlns:w16cid="http://schemas.microsoft.com/office/word/2016/wordml/cid" xmlns:w16se="http://schemas.microsoft.com/office/word/2015/wordml/symex" xmlns:wpg="http://schemas.microsoft.com/office/word/2010/wordprocessingGroup" xmlns:wpi="http://schemas.microsoft.com/office/word/2010/wordprocessingInk" xmlns:wne="http://schemas.microsoft.com/office/word/2006/wordml" xmlns:wps="http://schemas.microsoft.com/office/word/2010/wordprocessingShape" mc:Ignorable="w14 w15 w16se w16cid wp14">
+<w:numbering xmlns:wpc="http://schemas.microsoft.com/office/word/2010/wordprocessingCanvas" xmlns:cx="http://schemas.microsoft.com/office/drawing/2014/chartex" xmlns:cx1="http://schemas.microsoft.com/office/drawing/2015/9/8/chartex" xmlns:cx2="http://schemas.microsoft.com/office/drawing/2015/10/21/chartex" xmlns:cx3="http://schemas.microsoft.com/office/drawing/2016/5/9/chartex" xmlns:cx4="http://schemas.microsoft.com/office/drawing/2016/5/10/chartex" xmlns:cx5="http://schemas.microsoft.com/office/drawing/2016/5/11/chartex" xmlns:cx6="http://schemas.microsoft.com/office/drawing/2016/5/12/chartex" xmlns:cx7="http://schemas.microsoft.com/office/drawing/2016/5/13/chartex" xmlns:cx8="http://schemas.microsoft.com/office/drawing/2016/5/14/chartex" xmlns:mc="http://schemas.openxmlformats.org/markup-compatibility/2006" xmlns:aink="http://schemas.microsoft.com/office/drawing/2016/ink" xmlns:am3d="http://schemas.microsoft.com/office/drawing/2017/model3d" xmlns:o="urn:schemas-microsoft-com:office:office" xmlns:r="http://schemas.openxmlformats.org/officeDocument/2006/relationships" xmlns:m="http://schemas.openxmlformats.org/officeDocument/2006/math" xmlns:v="urn:schemas-microsoft-com:vml" xmlns:wp14="http://schemas.microsoft.com/office/word/2010/wordprocessingDrawing" xmlns:wp="http://schemas.openxmlformats.org/drawingml/2006/wordprocessingDrawing" xmlns:w10="urn:schemas-microsoft-com:office:word" xmlns:w="http://schemas.openxmlformats.org/wordprocessingml/2006/main" xmlns:w14="http://schemas.microsoft.com/office/word/2010/wordml" xmlns:w15="http://schemas.microsoft.com/office/word/2012/wordml" xmlns:w16cex="http://schemas.microsoft.com/office/word/2018/wordml/cex" xmlns:w16cid="http://schemas.microsoft.com/office/word/2016/wordml/cid" xmlns:w16="http://schemas.microsoft.com/office/word/2018/wordml" xmlns:w16sdtdh="http://schemas.microsoft.com/office/word/2020/wordml/sdtdatahash" xmlns:w16se="http://schemas.microsoft.com/office/word/2015/wordml/symex" xmlns:wpg="http://schemas.microsoft.com/office/word/2010/wordprocessingGroup" xmlns:wpi="http://schemas.microsoft.com/office/word/2010/wordprocessingInk" xmlns:wne="http://schemas.microsoft.com/office/word/2006/wordml" xmlns:wps="http://schemas.microsoft.com/office/word/2010/wordprocessingShape" mc:Ignorable="w14 w15 w16se w16cid w16 w16cex w16sdtdh wp14">
   <w:abstractNum w:abstractNumId="0" w15:restartNumberingAfterBreak="0">
     <w:nsid w:val="098443C5"/>
     <w:multiLevelType w:val="hybridMultilevel"/>
@@ -4601,7 +5915,7 @@
 </file>
 
 <file path=word/styles.xml><?xml version="1.0" encoding="utf-8"?>
-<w:styles xmlns:mc="http://schemas.openxmlformats.org/markup-compatibility/2006" xmlns:r="http://schemas.openxmlformats.org/officeDocument/2006/relationships" xmlns:w="http://schemas.openxmlformats.org/wordprocessingml/2006/main" xmlns:w14="http://schemas.microsoft.com/office/word/2010/wordml" xmlns:w15="http://schemas.microsoft.com/office/word/2012/wordml" xmlns:w16cid="http://schemas.microsoft.com/office/word/2016/wordml/cid" xmlns:w16se="http://schemas.microsoft.com/office/word/2015/wordml/symex" mc:Ignorable="w14 w15 w16se w16cid">
+<w:styles xmlns:mc="http://schemas.openxmlformats.org/markup-compatibility/2006" xmlns:r="http://schemas.openxmlformats.org/officeDocument/2006/relationships" xmlns:w="http://schemas.openxmlformats.org/wordprocessingml/2006/main" xmlns:w14="http://schemas.microsoft.com/office/word/2010/wordml" xmlns:w15="http://schemas.microsoft.com/office/word/2012/wordml" xmlns:w16cex="http://schemas.microsoft.com/office/word/2018/wordml/cex" xmlns:w16cid="http://schemas.microsoft.com/office/word/2016/wordml/cid" xmlns:w16="http://schemas.microsoft.com/office/word/2018/wordml" xmlns:w16sdtdh="http://schemas.microsoft.com/office/word/2020/wordml/sdtdatahash" xmlns:w16se="http://schemas.microsoft.com/office/word/2015/wordml/symex" mc:Ignorable="w14 w15 w16se w16cid w16 w16cex w16sdtdh">
   <w:docDefaults>
     <w:rPrDefault>
       <w:rPr>
@@ -4617,7 +5931,7 @@
       </w:pPr>
     </w:pPrDefault>
   </w:docDefaults>
-  <w:latentStyles w:defLockedState="0" w:defUIPriority="99" w:defSemiHidden="0" w:defUnhideWhenUsed="0" w:defQFormat="0" w:count="375">
+  <w:latentStyles w:defLockedState="0" w:defUIPriority="99" w:defSemiHidden="0" w:defUnhideWhenUsed="0" w:defQFormat="0" w:count="376">
     <w:lsdException w:name="Normal" w:uiPriority="0" w:qFormat="1"/>
     <w:lsdException w:name="heading 1" w:uiPriority="9" w:qFormat="1"/>
     <w:lsdException w:name="heading 2" w:semiHidden="1" w:uiPriority="9" w:unhideWhenUsed="1" w:qFormat="1"/>
@@ -4723,7 +6037,6 @@
     <w:lsdException w:name="HTML Sample" w:semiHidden="1" w:unhideWhenUsed="1"/>
     <w:lsdException w:name="HTML Typewriter" w:semiHidden="1" w:unhideWhenUsed="1"/>
     <w:lsdException w:name="HTML Variable" w:semiHidden="1" w:unhideWhenUsed="1"/>
-    <w:lsdException w:name="Normal Table" w:semiHidden="1" w:unhideWhenUsed="1"/>
     <w:lsdException w:name="annotation subject" w:semiHidden="1" w:unhideWhenUsed="1"/>
     <w:lsdException w:name="No List" w:semiHidden="1" w:unhideWhenUsed="1"/>
     <w:lsdException w:name="Outline List 1" w:semiHidden="1" w:unhideWhenUsed="1"/>
@@ -4770,10 +6083,8 @@
     <w:lsdException w:name="Table Subtle 2" w:semiHidden="1" w:unhideWhenUsed="1"/>
     <w:lsdException w:name="Table Web 1" w:semiHidden="1" w:unhideWhenUsed="1"/>
     <w:lsdException w:name="Table Web 2" w:semiHidden="1" w:unhideWhenUsed="1"/>
-    <w:lsdException w:name="Table Web 3" w:semiHidden="1" w:unhideWhenUsed="1"/>
     <w:lsdException w:name="Balloon Text" w:semiHidden="1" w:unhideWhenUsed="1"/>
     <w:lsdException w:name="Table Grid" w:uiPriority="39"/>
-    <w:lsdException w:name="Table Theme" w:semiHidden="1" w:unhideWhenUsed="1"/>
     <w:lsdException w:name="Placeholder Text" w:semiHidden="1"/>
     <w:lsdException w:name="No Spacing" w:uiPriority="1" w:qFormat="1"/>
     <w:lsdException w:name="Light Shading" w:uiPriority="60"/>
@@ -4993,6 +6304,7 @@
     <w:lsdException w:name="Smart Hyperlink" w:semiHidden="1" w:unhideWhenUsed="1"/>
     <w:lsdException w:name="Hashtag" w:semiHidden="1" w:unhideWhenUsed="1"/>
     <w:lsdException w:name="Unresolved Mention" w:semiHidden="1" w:unhideWhenUsed="1"/>
+    <w:lsdException w:name="Smart Link" w:semiHidden="1" w:unhideWhenUsed="1"/>
   </w:latentStyles>
   <w:style w:type="paragraph" w:default="1" w:styleId="Normal">
     <w:name w:val="Normal"/>

</xml_diff>